<commit_message>
output screenshots added in output.docx
</commit_message>
<xml_diff>
--- a/output.docx
+++ b/output.docx
@@ -706,6 +706,7 @@
           <w:rFonts w:ascii="Times New Roman" w:hAnsi="Times New Roman"/>
           <w:b/>
           <w:bCs/>
+          <w:noProof/>
           <w:sz w:val="32"/>
           <w:szCs w:val="32"/>
         </w:rPr>
@@ -788,6 +789,7 @@
           <w:rFonts w:ascii="Times New Roman" w:hAnsi="Times New Roman"/>
           <w:b/>
           <w:bCs/>
+          <w:noProof/>
           <w:sz w:val="32"/>
           <w:szCs w:val="32"/>
         </w:rPr>
@@ -866,6 +868,7 @@
           <w:rFonts w:ascii="Times New Roman" w:hAnsi="Times New Roman"/>
           <w:b/>
           <w:bCs/>
+          <w:noProof/>
           <w:sz w:val="32"/>
           <w:szCs w:val="32"/>
         </w:rPr>
@@ -955,7 +958,7 @@
         <mc:AlternateContent>
           <mc:Choice Requires="wps">
             <w:drawing>
-              <wp:anchor distT="45720" distB="45720" distL="114300" distR="114300" simplePos="0" relativeHeight="251659264" behindDoc="0" locked="0" layoutInCell="1" allowOverlap="1" wp14:anchorId="69706662" wp14:editId="66543042">
+              <wp:anchor distT="45720" distB="45720" distL="114300" distR="114300" simplePos="0" relativeHeight="251658240" behindDoc="0" locked="0" layoutInCell="1" allowOverlap="1" wp14:anchorId="69706662" wp14:editId="11B26CCA">
                 <wp:simplePos x="0" y="0"/>
                 <wp:positionH relativeFrom="column">
                   <wp:posOffset>1816594</wp:posOffset>
@@ -1034,7 +1037,7 @@
                 <v:stroke joinstyle="miter"/>
                 <v:path gradientshapeok="t" o:connecttype="rect"/>
               </v:shapetype>
-              <v:shape id="Text Box 2" o:spid="_x0000_s1026" type="#_x0000_t202" style="position:absolute;left:0;text-align:left;margin-left:143.05pt;margin-top:17.3pt;width:30.2pt;height:19.1pt;z-index:251659264;visibility:visible;mso-wrap-style:square;mso-width-percent:0;mso-height-percent:0;mso-wrap-distance-left:9pt;mso-wrap-distance-top:3.6pt;mso-wrap-distance-right:9pt;mso-wrap-distance-bottom:3.6pt;mso-position-horizontal:absolute;mso-position-horizontal-relative:text;mso-position-vertical:absolute;mso-position-vertical-relative:text;mso-width-percent:0;mso-height-percent:0;mso-width-relative:margin;mso-height-relative:margin;v-text-anchor:top" o:gfxdata="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" filled="f" stroked="f">
+              <v:shape id="Text Box 2" o:spid="_x0000_s1026" type="#_x0000_t202" style="position:absolute;left:0;text-align:left;margin-left:143.05pt;margin-top:17.3pt;width:30.2pt;height:19.1pt;z-index:251658240;visibility:visible;mso-wrap-style:square;mso-width-percent:0;mso-height-percent:0;mso-wrap-distance-left:9pt;mso-wrap-distance-top:3.6pt;mso-wrap-distance-right:9pt;mso-wrap-distance-bottom:3.6pt;mso-position-horizontal:absolute;mso-position-horizontal-relative:text;mso-position-vertical:absolute;mso-position-vertical-relative:text;mso-width-percent:0;mso-height-percent:0;mso-width-relative:margin;mso-height-relative:margin;v-text-anchor:top" o:gfxdata="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" filled="f" stroked="f">
                 <v:textbox>
                   <w:txbxContent>
                     <w:p>
@@ -1066,11 +1069,12 @@
           <w:rFonts w:ascii="Times New Roman" w:hAnsi="Times New Roman"/>
           <w:b/>
           <w:bCs/>
+          <w:noProof/>
           <w:sz w:val="32"/>
           <w:szCs w:val="32"/>
         </w:rPr>
         <w:drawing>
-          <wp:inline distT="0" distB="0" distL="0" distR="0" wp14:anchorId="60D960DC" wp14:editId="69F54220">
+          <wp:inline distT="0" distB="0" distL="0" distR="0" wp14:anchorId="60D960DC" wp14:editId="05043D08">
             <wp:extent cx="3841186" cy="3555738"/>
             <wp:effectExtent l="19050" t="19050" r="26035" b="26035"/>
             <wp:docPr id="11" name="Picture 11"/>
@@ -1192,11 +1196,12 @@
           <w:rFonts w:ascii="Times New Roman" w:hAnsi="Times New Roman"/>
           <w:b/>
           <w:bCs/>
+          <w:noProof/>
           <w:sz w:val="32"/>
           <w:szCs w:val="32"/>
         </w:rPr>
         <w:drawing>
-          <wp:inline distT="0" distB="0" distL="0" distR="0" wp14:anchorId="0DC7F24F" wp14:editId="39AF0D6F">
+          <wp:inline distT="0" distB="0" distL="0" distR="0" wp14:anchorId="0DC7F24F" wp14:editId="0EA5FF80">
             <wp:extent cx="5731510" cy="2524125"/>
             <wp:effectExtent l="19050" t="19050" r="21590" b="28575"/>
             <wp:docPr id="12" name="Picture 12"/>
@@ -1273,11 +1278,12 @@
           <w:rFonts w:ascii="Times New Roman" w:hAnsi="Times New Roman"/>
           <w:b/>
           <w:bCs/>
+          <w:noProof/>
           <w:sz w:val="32"/>
           <w:szCs w:val="32"/>
         </w:rPr>
         <w:drawing>
-          <wp:inline distT="0" distB="0" distL="0" distR="0" wp14:anchorId="4B7A71C1" wp14:editId="70EBEECD">
+          <wp:inline distT="0" distB="0" distL="0" distR="0" wp14:anchorId="4B7A71C1" wp14:editId="11478FB2">
             <wp:extent cx="5731510" cy="1953895"/>
             <wp:effectExtent l="19050" t="19050" r="21590" b="27305"/>
             <wp:docPr id="13" name="Picture 13"/>
@@ -1376,11 +1382,12 @@
           <w:rFonts w:ascii="Times New Roman" w:hAnsi="Times New Roman"/>
           <w:b/>
           <w:bCs/>
+          <w:noProof/>
           <w:sz w:val="32"/>
           <w:szCs w:val="32"/>
         </w:rPr>
         <w:drawing>
-          <wp:inline distT="0" distB="0" distL="0" distR="0" wp14:anchorId="5BA45982" wp14:editId="4B5E3473">
+          <wp:inline distT="0" distB="0" distL="0" distR="0" wp14:anchorId="5BA45982" wp14:editId="01604A01">
             <wp:extent cx="5731510" cy="3990975"/>
             <wp:effectExtent l="19050" t="19050" r="21590" b="28575"/>
             <wp:docPr id="15" name="Picture 15"/>
@@ -1457,11 +1464,12 @@
           <w:rFonts w:ascii="Times New Roman" w:hAnsi="Times New Roman"/>
           <w:b/>
           <w:bCs/>
+          <w:noProof/>
           <w:sz w:val="32"/>
           <w:szCs w:val="32"/>
         </w:rPr>
         <w:drawing>
-          <wp:inline distT="0" distB="0" distL="0" distR="0" wp14:anchorId="68FD3323" wp14:editId="25F8904C">
+          <wp:inline distT="0" distB="0" distL="0" distR="0" wp14:anchorId="68FD3323" wp14:editId="6603AD87">
             <wp:extent cx="5731510" cy="1679575"/>
             <wp:effectExtent l="19050" t="19050" r="21590" b="15875"/>
             <wp:docPr id="16" name="Picture 16"/>
@@ -1633,11 +1641,12 @@
           <w:rFonts w:ascii="Times New Roman" w:hAnsi="Times New Roman"/>
           <w:b/>
           <w:bCs/>
+          <w:noProof/>
           <w:sz w:val="32"/>
           <w:szCs w:val="32"/>
         </w:rPr>
         <w:drawing>
-          <wp:inline distT="0" distB="0" distL="0" distR="0" wp14:anchorId="6A908817" wp14:editId="20F9AB71">
+          <wp:inline distT="0" distB="0" distL="0" distR="0" wp14:anchorId="6A908817" wp14:editId="3624F17B">
             <wp:extent cx="6230203" cy="3049761"/>
             <wp:effectExtent l="19050" t="19050" r="18415" b="17780"/>
             <wp:docPr id="19" name="Picture 19"/>
@@ -1715,13 +1724,14 @@
           <w:rFonts w:ascii="Times New Roman" w:hAnsi="Times New Roman"/>
           <w:b/>
           <w:bCs/>
+          <w:noProof/>
           <w:sz w:val="32"/>
           <w:szCs w:val="32"/>
         </w:rPr>
         <w:drawing>
-          <wp:inline distT="0" distB="0" distL="0" distR="0" wp14:anchorId="74F49B18" wp14:editId="18FAB4B8">
-            <wp:extent cx="5731221" cy="4544705"/>
-            <wp:effectExtent l="19050" t="19050" r="22225" b="27305"/>
+          <wp:inline distT="0" distB="0" distL="0" distR="0" wp14:anchorId="74F49B18" wp14:editId="02874DFB">
+            <wp:extent cx="6190681" cy="4544431"/>
+            <wp:effectExtent l="19050" t="19050" r="19685" b="27940"/>
             <wp:docPr id="20" name="Picture 20"/>
             <wp:cNvGraphicFramePr>
               <a:graphicFrameLocks xmlns:a="http://schemas.openxmlformats.org/drawingml/2006/main" noChangeAspect="1"/>
@@ -1742,7 +1752,7 @@
                   <pic:spPr>
                     <a:xfrm>
                       <a:off x="0" y="0"/>
-                      <a:ext cx="5757667" cy="4565676"/>
+                      <a:ext cx="6224703" cy="4569406"/>
                     </a:xfrm>
                     <a:prstGeom prst="rect">
                       <a:avLst/>
@@ -1798,11 +1808,12 @@
           <w:rFonts w:ascii="Times New Roman" w:hAnsi="Times New Roman"/>
           <w:b/>
           <w:bCs/>
+          <w:noProof/>
           <w:sz w:val="32"/>
           <w:szCs w:val="32"/>
         </w:rPr>
         <w:drawing>
-          <wp:inline distT="0" distB="0" distL="0" distR="0" wp14:anchorId="04E7E958" wp14:editId="7F2D0FA1">
+          <wp:inline distT="0" distB="0" distL="0" distR="0" wp14:anchorId="04E7E958" wp14:editId="30FCD449">
             <wp:extent cx="6081499" cy="3257550"/>
             <wp:effectExtent l="19050" t="19050" r="14605" b="19050"/>
             <wp:docPr id="21" name="Picture 21"/>
@@ -1879,11 +1890,12 @@
           <w:rFonts w:ascii="Times New Roman" w:hAnsi="Times New Roman"/>
           <w:b/>
           <w:bCs/>
+          <w:noProof/>
           <w:sz w:val="32"/>
           <w:szCs w:val="32"/>
         </w:rPr>
         <w:drawing>
-          <wp:inline distT="0" distB="0" distL="0" distR="0" wp14:anchorId="212DC0F2" wp14:editId="1664CC81">
+          <wp:inline distT="0" distB="0" distL="0" distR="0" wp14:anchorId="212DC0F2" wp14:editId="6E68C404">
             <wp:extent cx="6120765" cy="3193576"/>
             <wp:effectExtent l="19050" t="19050" r="13335" b="26035"/>
             <wp:docPr id="22" name="Picture 22"/>
@@ -1983,11 +1995,12 @@
           <w:rFonts w:ascii="Times New Roman" w:hAnsi="Times New Roman"/>
           <w:b/>
           <w:bCs/>
+          <w:noProof/>
           <w:sz w:val="32"/>
           <w:szCs w:val="32"/>
         </w:rPr>
         <w:drawing>
-          <wp:anchor distT="0" distB="0" distL="114300" distR="114300" simplePos="0" relativeHeight="251660288" behindDoc="0" locked="0" layoutInCell="1" allowOverlap="1" wp14:anchorId="63DAAE1B" wp14:editId="2B68DB40">
+          <wp:anchor distT="0" distB="0" distL="114300" distR="114300" simplePos="0" relativeHeight="251659264" behindDoc="0" locked="0" layoutInCell="1" allowOverlap="1" wp14:anchorId="63DAAE1B" wp14:editId="4434C2F1">
             <wp:simplePos x="0" y="0"/>
             <wp:positionH relativeFrom="column">
               <wp:posOffset>-381796</wp:posOffset>
@@ -2084,11 +2097,12 @@
           <w:rFonts w:ascii="Times New Roman" w:hAnsi="Times New Roman"/>
           <w:b/>
           <w:bCs/>
+          <w:noProof/>
           <w:sz w:val="32"/>
           <w:szCs w:val="32"/>
         </w:rPr>
         <w:drawing>
-          <wp:anchor distT="0" distB="0" distL="114300" distR="114300" simplePos="0" relativeHeight="251661312" behindDoc="0" locked="0" layoutInCell="1" allowOverlap="1" wp14:anchorId="18073A11" wp14:editId="5980E1E2">
+          <wp:anchor distT="0" distB="0" distL="114300" distR="114300" simplePos="0" relativeHeight="251660288" behindDoc="0" locked="0" layoutInCell="1" allowOverlap="1" wp14:anchorId="18073A11" wp14:editId="37276A33">
             <wp:simplePos x="0" y="0"/>
             <wp:positionH relativeFrom="column">
               <wp:posOffset>-424815</wp:posOffset>
@@ -2175,11 +2189,12 @@
           <w:rFonts w:ascii="Times New Roman" w:hAnsi="Times New Roman"/>
           <w:b/>
           <w:bCs/>
+          <w:noProof/>
           <w:sz w:val="32"/>
           <w:szCs w:val="32"/>
         </w:rPr>
         <w:drawing>
-          <wp:anchor distT="0" distB="0" distL="114300" distR="114300" simplePos="0" relativeHeight="251662336" behindDoc="0" locked="0" layoutInCell="1" allowOverlap="1" wp14:anchorId="1A8B1959" wp14:editId="3FF632A3">
+          <wp:anchor distT="0" distB="0" distL="114300" distR="114300" simplePos="0" relativeHeight="251661312" behindDoc="0" locked="0" layoutInCell="1" allowOverlap="1" wp14:anchorId="1A8B1959" wp14:editId="7E21E769">
             <wp:simplePos x="0" y="0"/>
             <wp:positionH relativeFrom="margin">
               <wp:posOffset>-431961</wp:posOffset>
@@ -2266,12 +2281,13 @@
           <w:rFonts w:ascii="Times New Roman" w:hAnsi="Times New Roman"/>
           <w:b/>
           <w:bCs/>
+          <w:noProof/>
           <w:sz w:val="32"/>
           <w:szCs w:val="32"/>
         </w:rPr>
         <w:lastRenderedPageBreak/>
         <w:drawing>
-          <wp:anchor distT="0" distB="0" distL="114300" distR="114300" simplePos="0" relativeHeight="251663360" behindDoc="0" locked="0" layoutInCell="1" allowOverlap="1" wp14:anchorId="649021C5" wp14:editId="31F781DD">
+          <wp:anchor distT="0" distB="0" distL="114300" distR="114300" simplePos="0" relativeHeight="251662336" behindDoc="0" locked="0" layoutInCell="1" allowOverlap="1" wp14:anchorId="649021C5" wp14:editId="75B7B2E2">
             <wp:simplePos x="0" y="0"/>
             <wp:positionH relativeFrom="margin">
               <wp:posOffset>-601980</wp:posOffset>
@@ -2358,11 +2374,12 @@
           <w:rFonts w:ascii="Times New Roman" w:hAnsi="Times New Roman"/>
           <w:b/>
           <w:bCs/>
+          <w:noProof/>
           <w:sz w:val="32"/>
           <w:szCs w:val="32"/>
         </w:rPr>
         <w:drawing>
-          <wp:anchor distT="0" distB="0" distL="114300" distR="114300" simplePos="0" relativeHeight="251664384" behindDoc="0" locked="0" layoutInCell="1" allowOverlap="1" wp14:anchorId="11681C5C" wp14:editId="46FA10F0">
+          <wp:anchor distT="0" distB="0" distL="114300" distR="114300" simplePos="0" relativeHeight="251663360" behindDoc="0" locked="0" layoutInCell="1" allowOverlap="1" wp14:anchorId="11681C5C" wp14:editId="23567F2A">
             <wp:simplePos x="0" y="0"/>
             <wp:positionH relativeFrom="margin">
               <wp:posOffset>-600710</wp:posOffset>
@@ -2449,11 +2466,12 @@
           <w:rFonts w:ascii="Times New Roman" w:hAnsi="Times New Roman"/>
           <w:b/>
           <w:bCs/>
+          <w:noProof/>
           <w:sz w:val="32"/>
           <w:szCs w:val="32"/>
         </w:rPr>
         <w:drawing>
-          <wp:anchor distT="0" distB="0" distL="114300" distR="114300" simplePos="0" relativeHeight="251665408" behindDoc="0" locked="0" layoutInCell="1" allowOverlap="1" wp14:anchorId="4324BCE9" wp14:editId="570A7CA5">
+          <wp:anchor distT="0" distB="0" distL="114300" distR="114300" simplePos="0" relativeHeight="251664384" behindDoc="0" locked="0" layoutInCell="1" allowOverlap="1" wp14:anchorId="4324BCE9" wp14:editId="485939DC">
             <wp:simplePos x="0" y="0"/>
             <wp:positionH relativeFrom="column">
               <wp:posOffset>-590550</wp:posOffset>
@@ -2564,12 +2582,13 @@
           <w:rFonts w:ascii="Times New Roman" w:hAnsi="Times New Roman"/>
           <w:b/>
           <w:bCs/>
+          <w:noProof/>
           <w:sz w:val="32"/>
           <w:szCs w:val="32"/>
         </w:rPr>
         <w:lastRenderedPageBreak/>
         <w:drawing>
-          <wp:anchor distT="0" distB="0" distL="114300" distR="114300" simplePos="0" relativeHeight="251667456" behindDoc="0" locked="0" layoutInCell="1" allowOverlap="1" wp14:anchorId="116CCC82" wp14:editId="4E3BC685">
+          <wp:anchor distT="0" distB="0" distL="114300" distR="114300" simplePos="0" relativeHeight="251666432" behindDoc="0" locked="0" layoutInCell="1" allowOverlap="1" wp14:anchorId="116CCC82" wp14:editId="220D9154">
             <wp:simplePos x="0" y="0"/>
             <wp:positionH relativeFrom="margin">
               <wp:posOffset>-416370</wp:posOffset>
@@ -2656,11 +2675,12 @@
           <w:rFonts w:ascii="Times New Roman" w:hAnsi="Times New Roman"/>
           <w:b/>
           <w:bCs/>
+          <w:noProof/>
           <w:sz w:val="32"/>
           <w:szCs w:val="32"/>
         </w:rPr>
         <w:drawing>
-          <wp:anchor distT="0" distB="0" distL="114300" distR="114300" simplePos="0" relativeHeight="251668480" behindDoc="0" locked="0" layoutInCell="1" allowOverlap="1" wp14:anchorId="0B183FD5" wp14:editId="2F671A9E">
+          <wp:anchor distT="0" distB="0" distL="114300" distR="114300" simplePos="0" relativeHeight="251667456" behindDoc="0" locked="0" layoutInCell="1" allowOverlap="1" wp14:anchorId="0B183FD5" wp14:editId="7D8D0646">
             <wp:simplePos x="0" y="0"/>
             <wp:positionH relativeFrom="margin">
               <wp:posOffset>-392875</wp:posOffset>
@@ -2747,11 +2767,12 @@
           <w:rFonts w:ascii="Times New Roman" w:hAnsi="Times New Roman"/>
           <w:b/>
           <w:bCs/>
+          <w:noProof/>
           <w:sz w:val="32"/>
           <w:szCs w:val="32"/>
         </w:rPr>
         <w:drawing>
-          <wp:anchor distT="0" distB="0" distL="114300" distR="114300" simplePos="0" relativeHeight="251669504" behindDoc="0" locked="0" layoutInCell="1" allowOverlap="1" wp14:anchorId="563C51C7" wp14:editId="1D59D59F">
+          <wp:anchor distT="0" distB="0" distL="114300" distR="114300" simplePos="0" relativeHeight="251668480" behindDoc="0" locked="0" layoutInCell="1" allowOverlap="1" wp14:anchorId="563C51C7" wp14:editId="2636A591">
             <wp:simplePos x="0" y="0"/>
             <wp:positionH relativeFrom="column">
               <wp:posOffset>-368300</wp:posOffset>
@@ -2838,11 +2859,12 @@
           <w:rFonts w:ascii="Times New Roman" w:hAnsi="Times New Roman"/>
           <w:b/>
           <w:bCs/>
+          <w:noProof/>
           <w:sz w:val="32"/>
           <w:szCs w:val="32"/>
         </w:rPr>
         <w:drawing>
-          <wp:anchor distT="0" distB="0" distL="114300" distR="114300" simplePos="0" relativeHeight="251670528" behindDoc="0" locked="0" layoutInCell="1" allowOverlap="1" wp14:anchorId="3CAC929D" wp14:editId="20163AEA">
+          <wp:anchor distT="0" distB="0" distL="114300" distR="114300" simplePos="0" relativeHeight="251669504" behindDoc="0" locked="0" layoutInCell="1" allowOverlap="1" wp14:anchorId="3CAC929D" wp14:editId="197A6227">
             <wp:simplePos x="0" y="0"/>
             <wp:positionH relativeFrom="margin">
               <wp:posOffset>-356870</wp:posOffset>
@@ -2939,7 +2961,2221 @@
     </w:p>
     <w:p>
       <w:pPr>
-        <w:jc w:val="both"/>
+        <w:jc w:val="center"/>
+        <w:rPr>
+          <w:rFonts w:ascii="Times New Roman" w:hAnsi="Times New Roman"/>
+          <w:b/>
+          <w:bCs/>
+          <w:sz w:val="32"/>
+          <w:szCs w:val="32"/>
+        </w:rPr>
+      </w:pPr>
+      <w:r>
+        <w:rPr>
+          <w:rFonts w:ascii="Times New Roman" w:hAnsi="Times New Roman"/>
+          <w:b/>
+          <w:bCs/>
+          <w:sz w:val="32"/>
+          <w:szCs w:val="32"/>
+        </w:rPr>
+        <w:lastRenderedPageBreak/>
+        <w:softHyphen/>
+      </w:r>
+      <w:r>
+        <w:rPr>
+          <w:rFonts w:ascii="Times New Roman" w:hAnsi="Times New Roman"/>
+          <w:b/>
+          <w:bCs/>
+          <w:sz w:val="32"/>
+          <w:szCs w:val="32"/>
+        </w:rPr>
+        <w:softHyphen/>
+      </w:r>
+      <w:r>
+        <w:rPr>
+          <w:rFonts w:ascii="Times New Roman" w:hAnsi="Times New Roman"/>
+          <w:b/>
+          <w:bCs/>
+          <w:sz w:val="32"/>
+          <w:szCs w:val="32"/>
+        </w:rPr>
+        <w:softHyphen/>
+      </w:r>
+      <w:r>
+        <w:rPr>
+          <w:rFonts w:ascii="Times New Roman" w:hAnsi="Times New Roman"/>
+          <w:b/>
+          <w:bCs/>
+          <w:sz w:val="32"/>
+          <w:szCs w:val="32"/>
+        </w:rPr>
+        <w:softHyphen/>
+      </w:r>
+      <w:r>
+        <w:rPr>
+          <w:rFonts w:ascii="Times New Roman" w:hAnsi="Times New Roman"/>
+          <w:b/>
+          <w:bCs/>
+          <w:sz w:val="32"/>
+          <w:szCs w:val="32"/>
+        </w:rPr>
+        <w:softHyphen/>
+        <w:t>Practical : 8</w:t>
+      </w:r>
+    </w:p>
+    <w:p>
+      <w:pPr>
+        <w:rPr>
+          <w:rFonts w:ascii="Times New Roman" w:hAnsi="Times New Roman"/>
+          <w:b/>
+          <w:bCs/>
+          <w:sz w:val="32"/>
+          <w:szCs w:val="32"/>
+        </w:rPr>
+      </w:pPr>
+      <w:r>
+        <w:rPr>
+          <w:rFonts w:ascii="Times New Roman" w:hAnsi="Times New Roman"/>
+          <w:b/>
+          <w:bCs/>
+          <w:sz w:val="32"/>
+          <w:szCs w:val="32"/>
+        </w:rPr>
+        <w:t>8.1.1</w:t>
+      </w:r>
+    </w:p>
+    <w:p>
+      <w:pPr>
+        <w:rPr>
+          <w:rFonts w:ascii="Times New Roman" w:hAnsi="Times New Roman"/>
+          <w:b/>
+          <w:bCs/>
+          <w:sz w:val="32"/>
+          <w:szCs w:val="32"/>
+        </w:rPr>
+      </w:pPr>
+      <w:r>
+        <w:rPr>
+          <w:rFonts w:ascii="Times New Roman" w:hAnsi="Times New Roman"/>
+          <w:b/>
+          <w:bCs/>
+          <w:noProof/>
+          <w:sz w:val="32"/>
+          <w:szCs w:val="32"/>
+        </w:rPr>
+        <w:drawing>
+          <wp:inline distT="0" distB="0" distL="0" distR="0" wp14:anchorId="5CB55614" wp14:editId="071427AC">
+            <wp:extent cx="5731510" cy="6522085"/>
+            <wp:effectExtent l="19050" t="19050" r="21590" b="12065"/>
+            <wp:docPr id="14" name="Picture 14"/>
+            <wp:cNvGraphicFramePr>
+              <a:graphicFrameLocks xmlns:a="http://schemas.openxmlformats.org/drawingml/2006/main" noChangeAspect="1"/>
+            </wp:cNvGraphicFramePr>
+            <a:graphic xmlns:a="http://schemas.openxmlformats.org/drawingml/2006/main">
+              <a:graphicData uri="http://schemas.openxmlformats.org/drawingml/2006/picture">
+                <pic:pic xmlns:pic="http://schemas.openxmlformats.org/drawingml/2006/picture">
+                  <pic:nvPicPr>
+                    <pic:cNvPr id="1" name=""/>
+                    <pic:cNvPicPr/>
+                  </pic:nvPicPr>
+                  <pic:blipFill>
+                    <a:blip r:embed="rId33"/>
+                    <a:stretch>
+                      <a:fillRect/>
+                    </a:stretch>
+                  </pic:blipFill>
+                  <pic:spPr>
+                    <a:xfrm>
+                      <a:off x="0" y="0"/>
+                      <a:ext cx="5731510" cy="6522085"/>
+                    </a:xfrm>
+                    <a:prstGeom prst="rect">
+                      <a:avLst/>
+                    </a:prstGeom>
+                    <a:ln>
+                      <a:solidFill>
+                        <a:schemeClr val="tx1"/>
+                      </a:solidFill>
+                    </a:ln>
+                  </pic:spPr>
+                </pic:pic>
+              </a:graphicData>
+            </a:graphic>
+          </wp:inline>
+        </w:drawing>
+      </w:r>
+    </w:p>
+    <w:p>
+      <w:pPr>
+        <w:rPr>
+          <w:rFonts w:ascii="Times New Roman" w:hAnsi="Times New Roman"/>
+          <w:b/>
+          <w:bCs/>
+          <w:sz w:val="32"/>
+          <w:szCs w:val="32"/>
+        </w:rPr>
+      </w:pPr>
+      <w:r>
+        <w:rPr>
+          <w:rFonts w:ascii="Times New Roman" w:hAnsi="Times New Roman"/>
+          <w:b/>
+          <w:bCs/>
+          <w:sz w:val="32"/>
+          <w:szCs w:val="32"/>
+        </w:rPr>
+        <w:br w:type="page"/>
+      </w:r>
+    </w:p>
+    <w:p>
+      <w:pPr>
+        <w:rPr>
+          <w:rFonts w:ascii="Times New Roman" w:hAnsi="Times New Roman"/>
+          <w:b/>
+          <w:bCs/>
+          <w:sz w:val="32"/>
+          <w:szCs w:val="32"/>
+        </w:rPr>
+      </w:pPr>
+      <w:r>
+        <w:rPr>
+          <w:rFonts w:ascii="Times New Roman" w:hAnsi="Times New Roman"/>
+          <w:b/>
+          <w:bCs/>
+          <w:sz w:val="32"/>
+          <w:szCs w:val="32"/>
+        </w:rPr>
+        <w:lastRenderedPageBreak/>
+        <w:t>8.1.2</w:t>
+      </w:r>
+    </w:p>
+    <w:p>
+      <w:pPr>
+        <w:rPr>
+          <w:rFonts w:ascii="Times New Roman" w:hAnsi="Times New Roman"/>
+          <w:b/>
+          <w:bCs/>
+          <w:sz w:val="32"/>
+          <w:szCs w:val="32"/>
+        </w:rPr>
+      </w:pPr>
+      <w:r>
+        <w:rPr>
+          <w:rFonts w:ascii="Times New Roman" w:hAnsi="Times New Roman"/>
+          <w:b/>
+          <w:bCs/>
+          <w:noProof/>
+          <w:sz w:val="32"/>
+          <w:szCs w:val="32"/>
+        </w:rPr>
+        <w:drawing>
+          <wp:inline distT="0" distB="0" distL="0" distR="0" wp14:anchorId="447F3FC7" wp14:editId="60BE80AB">
+            <wp:extent cx="5730963" cy="5344520"/>
+            <wp:effectExtent l="19050" t="19050" r="22225" b="27940"/>
+            <wp:docPr id="17" name="Picture 17"/>
+            <wp:cNvGraphicFramePr>
+              <a:graphicFrameLocks xmlns:a="http://schemas.openxmlformats.org/drawingml/2006/main" noChangeAspect="1"/>
+            </wp:cNvGraphicFramePr>
+            <a:graphic xmlns:a="http://schemas.openxmlformats.org/drawingml/2006/main">
+              <a:graphicData uri="http://schemas.openxmlformats.org/drawingml/2006/picture">
+                <pic:pic xmlns:pic="http://schemas.openxmlformats.org/drawingml/2006/picture">
+                  <pic:nvPicPr>
+                    <pic:cNvPr id="1" name=""/>
+                    <pic:cNvPicPr/>
+                  </pic:nvPicPr>
+                  <pic:blipFill>
+                    <a:blip r:embed="rId34"/>
+                    <a:stretch>
+                      <a:fillRect/>
+                    </a:stretch>
+                  </pic:blipFill>
+                  <pic:spPr>
+                    <a:xfrm>
+                      <a:off x="0" y="0"/>
+                      <a:ext cx="5747708" cy="5360136"/>
+                    </a:xfrm>
+                    <a:prstGeom prst="rect">
+                      <a:avLst/>
+                    </a:prstGeom>
+                    <a:ln>
+                      <a:solidFill>
+                        <a:schemeClr val="tx1"/>
+                      </a:solidFill>
+                    </a:ln>
+                  </pic:spPr>
+                </pic:pic>
+              </a:graphicData>
+            </a:graphic>
+          </wp:inline>
+        </w:drawing>
+      </w:r>
+    </w:p>
+    <w:p>
+      <w:pPr>
+        <w:rPr>
+          <w:rFonts w:ascii="Times New Roman" w:hAnsi="Times New Roman"/>
+          <w:b/>
+          <w:bCs/>
+          <w:sz w:val="32"/>
+          <w:szCs w:val="32"/>
+        </w:rPr>
+      </w:pPr>
+      <w:r>
+        <w:rPr>
+          <w:rFonts w:ascii="Times New Roman" w:hAnsi="Times New Roman"/>
+          <w:b/>
+          <w:bCs/>
+          <w:sz w:val="32"/>
+          <w:szCs w:val="32"/>
+        </w:rPr>
+        <w:br w:type="page"/>
+      </w:r>
+    </w:p>
+    <w:p>
+      <w:pPr>
+        <w:rPr>
+          <w:rFonts w:ascii="Times New Roman" w:hAnsi="Times New Roman"/>
+          <w:b/>
+          <w:bCs/>
+          <w:sz w:val="32"/>
+          <w:szCs w:val="32"/>
+        </w:rPr>
+      </w:pPr>
+      <w:r>
+        <w:rPr>
+          <w:rFonts w:ascii="Times New Roman" w:hAnsi="Times New Roman"/>
+          <w:b/>
+          <w:bCs/>
+          <w:sz w:val="32"/>
+          <w:szCs w:val="32"/>
+        </w:rPr>
+        <w:lastRenderedPageBreak/>
+        <w:t>8.2.1</w:t>
+      </w:r>
+    </w:p>
+    <w:p>
+      <w:pPr>
+        <w:rPr>
+          <w:rFonts w:ascii="Times New Roman" w:hAnsi="Times New Roman"/>
+          <w:b/>
+          <w:bCs/>
+          <w:sz w:val="32"/>
+          <w:szCs w:val="32"/>
+        </w:rPr>
+      </w:pPr>
+      <w:r>
+        <w:rPr>
+          <w:rFonts w:ascii="Times New Roman" w:hAnsi="Times New Roman"/>
+          <w:b/>
+          <w:bCs/>
+          <w:noProof/>
+          <w:sz w:val="32"/>
+          <w:szCs w:val="32"/>
+        </w:rPr>
+        <w:drawing>
+          <wp:inline distT="0" distB="0" distL="0" distR="0" wp14:anchorId="68A33339" wp14:editId="12019EAA">
+            <wp:extent cx="5731510" cy="6522085"/>
+            <wp:effectExtent l="19050" t="19050" r="21590" b="12065"/>
+            <wp:docPr id="40" name="Picture 40"/>
+            <wp:cNvGraphicFramePr>
+              <a:graphicFrameLocks xmlns:a="http://schemas.openxmlformats.org/drawingml/2006/main" noChangeAspect="1"/>
+            </wp:cNvGraphicFramePr>
+            <a:graphic xmlns:a="http://schemas.openxmlformats.org/drawingml/2006/main">
+              <a:graphicData uri="http://schemas.openxmlformats.org/drawingml/2006/picture">
+                <pic:pic xmlns:pic="http://schemas.openxmlformats.org/drawingml/2006/picture">
+                  <pic:nvPicPr>
+                    <pic:cNvPr id="1" name=""/>
+                    <pic:cNvPicPr/>
+                  </pic:nvPicPr>
+                  <pic:blipFill>
+                    <a:blip r:embed="rId33"/>
+                    <a:stretch>
+                      <a:fillRect/>
+                    </a:stretch>
+                  </pic:blipFill>
+                  <pic:spPr>
+                    <a:xfrm>
+                      <a:off x="0" y="0"/>
+                      <a:ext cx="5731510" cy="6522085"/>
+                    </a:xfrm>
+                    <a:prstGeom prst="rect">
+                      <a:avLst/>
+                    </a:prstGeom>
+                    <a:ln>
+                      <a:solidFill>
+                        <a:schemeClr val="tx1"/>
+                      </a:solidFill>
+                    </a:ln>
+                  </pic:spPr>
+                </pic:pic>
+              </a:graphicData>
+            </a:graphic>
+          </wp:inline>
+        </w:drawing>
+      </w:r>
+    </w:p>
+    <w:p>
+      <w:pPr>
+        <w:rPr>
+          <w:rFonts w:ascii="Times New Roman" w:hAnsi="Times New Roman"/>
+          <w:b/>
+          <w:bCs/>
+          <w:sz w:val="32"/>
+          <w:szCs w:val="32"/>
+        </w:rPr>
+      </w:pPr>
+    </w:p>
+    <w:p>
+      <w:pPr>
+        <w:rPr>
+          <w:rFonts w:ascii="Times New Roman" w:hAnsi="Times New Roman"/>
+          <w:b/>
+          <w:bCs/>
+          <w:sz w:val="32"/>
+          <w:szCs w:val="32"/>
+        </w:rPr>
+      </w:pPr>
+    </w:p>
+    <w:p>
+      <w:pPr>
+        <w:rPr>
+          <w:rFonts w:ascii="Times New Roman" w:hAnsi="Times New Roman"/>
+          <w:b/>
+          <w:bCs/>
+          <w:sz w:val="32"/>
+          <w:szCs w:val="32"/>
+        </w:rPr>
+      </w:pPr>
+      <w:r>
+        <w:rPr>
+          <w:rFonts w:ascii="Times New Roman" w:hAnsi="Times New Roman"/>
+          <w:b/>
+          <w:bCs/>
+          <w:sz w:val="32"/>
+          <w:szCs w:val="32"/>
+        </w:rPr>
+        <w:br w:type="page"/>
+      </w:r>
+      <w:r>
+        <w:rPr>
+          <w:rFonts w:ascii="Times New Roman" w:hAnsi="Times New Roman"/>
+          <w:b/>
+          <w:bCs/>
+          <w:sz w:val="32"/>
+          <w:szCs w:val="32"/>
+        </w:rPr>
+        <w:lastRenderedPageBreak/>
+        <w:t>8.</w:t>
+      </w:r>
+      <w:r>
+        <w:rPr>
+          <w:rFonts w:ascii="Times New Roman" w:hAnsi="Times New Roman"/>
+          <w:b/>
+          <w:bCs/>
+          <w:sz w:val="32"/>
+          <w:szCs w:val="32"/>
+        </w:rPr>
+        <w:t>2.2</w:t>
+      </w:r>
+    </w:p>
+    <w:p>
+      <w:pPr>
+        <w:rPr>
+          <w:rFonts w:ascii="Times New Roman" w:hAnsi="Times New Roman"/>
+          <w:b/>
+          <w:bCs/>
+          <w:sz w:val="32"/>
+          <w:szCs w:val="32"/>
+        </w:rPr>
+      </w:pPr>
+      <w:r>
+        <w:rPr>
+          <w:rFonts w:ascii="Times New Roman" w:hAnsi="Times New Roman"/>
+          <w:b/>
+          <w:bCs/>
+          <w:noProof/>
+          <w:sz w:val="32"/>
+          <w:szCs w:val="32"/>
+        </w:rPr>
+        <w:drawing>
+          <wp:inline distT="0" distB="0" distL="0" distR="0" wp14:anchorId="1CBFC4D5" wp14:editId="03EEEAE9">
+            <wp:extent cx="5730963" cy="5344520"/>
+            <wp:effectExtent l="19050" t="19050" r="22225" b="27940"/>
+            <wp:docPr id="41" name="Picture 41"/>
+            <wp:cNvGraphicFramePr>
+              <a:graphicFrameLocks xmlns:a="http://schemas.openxmlformats.org/drawingml/2006/main" noChangeAspect="1"/>
+            </wp:cNvGraphicFramePr>
+            <a:graphic xmlns:a="http://schemas.openxmlformats.org/drawingml/2006/main">
+              <a:graphicData uri="http://schemas.openxmlformats.org/drawingml/2006/picture">
+                <pic:pic xmlns:pic="http://schemas.openxmlformats.org/drawingml/2006/picture">
+                  <pic:nvPicPr>
+                    <pic:cNvPr id="1" name=""/>
+                    <pic:cNvPicPr/>
+                  </pic:nvPicPr>
+                  <pic:blipFill>
+                    <a:blip r:embed="rId34"/>
+                    <a:stretch>
+                      <a:fillRect/>
+                    </a:stretch>
+                  </pic:blipFill>
+                  <pic:spPr>
+                    <a:xfrm>
+                      <a:off x="0" y="0"/>
+                      <a:ext cx="5747708" cy="5360136"/>
+                    </a:xfrm>
+                    <a:prstGeom prst="rect">
+                      <a:avLst/>
+                    </a:prstGeom>
+                    <a:ln>
+                      <a:solidFill>
+                        <a:schemeClr val="tx1"/>
+                      </a:solidFill>
+                    </a:ln>
+                  </pic:spPr>
+                </pic:pic>
+              </a:graphicData>
+            </a:graphic>
+          </wp:inline>
+        </w:drawing>
+      </w:r>
+    </w:p>
+    <w:p>
+      <w:pPr>
+        <w:rPr>
+          <w:rFonts w:ascii="Times New Roman" w:hAnsi="Times New Roman"/>
+          <w:b/>
+          <w:bCs/>
+          <w:sz w:val="32"/>
+          <w:szCs w:val="32"/>
+        </w:rPr>
+      </w:pPr>
+    </w:p>
+    <w:p>
+      <w:pPr>
+        <w:rPr>
+          <w:rFonts w:ascii="Times New Roman" w:hAnsi="Times New Roman"/>
+          <w:b/>
+          <w:bCs/>
+          <w:sz w:val="32"/>
+          <w:szCs w:val="32"/>
+        </w:rPr>
+      </w:pPr>
+      <w:r>
+        <w:rPr>
+          <w:rFonts w:ascii="Times New Roman" w:hAnsi="Times New Roman"/>
+          <w:b/>
+          <w:bCs/>
+          <w:sz w:val="32"/>
+          <w:szCs w:val="32"/>
+        </w:rPr>
+        <w:br w:type="page"/>
+      </w:r>
+    </w:p>
+    <w:p>
+      <w:pPr>
+        <w:rPr>
+          <w:rFonts w:ascii="Times New Roman" w:hAnsi="Times New Roman"/>
+          <w:b/>
+          <w:bCs/>
+          <w:sz w:val="32"/>
+          <w:szCs w:val="32"/>
+        </w:rPr>
+      </w:pPr>
+      <w:r>
+        <w:rPr>
+          <w:rFonts w:ascii="Times New Roman" w:hAnsi="Times New Roman"/>
+          <w:b/>
+          <w:bCs/>
+          <w:sz w:val="32"/>
+          <w:szCs w:val="32"/>
+        </w:rPr>
+        <w:lastRenderedPageBreak/>
+        <w:t>8.3.1</w:t>
+      </w:r>
+    </w:p>
+    <w:p>
+      <w:pPr>
+        <w:rPr>
+          <w:rFonts w:ascii="Times New Roman" w:hAnsi="Times New Roman"/>
+          <w:b/>
+          <w:bCs/>
+          <w:sz w:val="32"/>
+          <w:szCs w:val="32"/>
+        </w:rPr>
+      </w:pPr>
+      <w:r>
+        <w:rPr>
+          <w:rFonts w:ascii="Times New Roman" w:hAnsi="Times New Roman"/>
+          <w:b/>
+          <w:bCs/>
+          <w:noProof/>
+          <w:sz w:val="32"/>
+          <w:szCs w:val="32"/>
+        </w:rPr>
+        <w:drawing>
+          <wp:inline distT="0" distB="0" distL="0" distR="0" wp14:anchorId="6723FAD9" wp14:editId="332D8BCA">
+            <wp:extent cx="5731510" cy="2689225"/>
+            <wp:effectExtent l="19050" t="19050" r="21590" b="15875"/>
+            <wp:docPr id="18" name="Picture 18"/>
+            <wp:cNvGraphicFramePr>
+              <a:graphicFrameLocks xmlns:a="http://schemas.openxmlformats.org/drawingml/2006/main" noChangeAspect="1"/>
+            </wp:cNvGraphicFramePr>
+            <a:graphic xmlns:a="http://schemas.openxmlformats.org/drawingml/2006/main">
+              <a:graphicData uri="http://schemas.openxmlformats.org/drawingml/2006/picture">
+                <pic:pic xmlns:pic="http://schemas.openxmlformats.org/drawingml/2006/picture">
+                  <pic:nvPicPr>
+                    <pic:cNvPr id="1" name=""/>
+                    <pic:cNvPicPr/>
+                  </pic:nvPicPr>
+                  <pic:blipFill>
+                    <a:blip r:embed="rId35"/>
+                    <a:stretch>
+                      <a:fillRect/>
+                    </a:stretch>
+                  </pic:blipFill>
+                  <pic:spPr>
+                    <a:xfrm>
+                      <a:off x="0" y="0"/>
+                      <a:ext cx="5731510" cy="2689225"/>
+                    </a:xfrm>
+                    <a:prstGeom prst="rect">
+                      <a:avLst/>
+                    </a:prstGeom>
+                    <a:ln>
+                      <a:solidFill>
+                        <a:schemeClr val="tx1"/>
+                      </a:solidFill>
+                    </a:ln>
+                  </pic:spPr>
+                </pic:pic>
+              </a:graphicData>
+            </a:graphic>
+          </wp:inline>
+        </w:drawing>
+      </w:r>
+    </w:p>
+    <w:p>
+      <w:pPr>
+        <w:rPr>
+          <w:rFonts w:ascii="Times New Roman" w:hAnsi="Times New Roman"/>
+          <w:b/>
+          <w:bCs/>
+          <w:sz w:val="32"/>
+          <w:szCs w:val="32"/>
+        </w:rPr>
+      </w:pPr>
+    </w:p>
+    <w:p>
+      <w:pPr>
+        <w:rPr>
+          <w:rFonts w:ascii="Times New Roman" w:hAnsi="Times New Roman"/>
+          <w:b/>
+          <w:bCs/>
+          <w:sz w:val="32"/>
+          <w:szCs w:val="32"/>
+        </w:rPr>
+      </w:pPr>
+      <w:r>
+        <w:rPr>
+          <w:rFonts w:ascii="Times New Roman" w:hAnsi="Times New Roman"/>
+          <w:b/>
+          <w:bCs/>
+          <w:sz w:val="32"/>
+          <w:szCs w:val="32"/>
+        </w:rPr>
+        <w:t>8.3.2</w:t>
+      </w:r>
+    </w:p>
+    <w:p>
+      <w:pPr>
+        <w:rPr>
+          <w:rFonts w:ascii="Times New Roman" w:hAnsi="Times New Roman"/>
+          <w:b/>
+          <w:bCs/>
+          <w:sz w:val="32"/>
+          <w:szCs w:val="32"/>
+        </w:rPr>
+      </w:pPr>
+      <w:r>
+        <w:rPr>
+          <w:rFonts w:ascii="Times New Roman" w:hAnsi="Times New Roman"/>
+          <w:b/>
+          <w:bCs/>
+          <w:noProof/>
+          <w:sz w:val="32"/>
+          <w:szCs w:val="32"/>
+        </w:rPr>
+        <mc:AlternateContent>
+          <mc:Choice Requires="wpg">
+            <w:drawing>
+              <wp:inline distT="0" distB="0" distL="0" distR="0" wp14:anchorId="4C14E23E" wp14:editId="09BD87B7">
+                <wp:extent cx="5730063" cy="3386455"/>
+                <wp:effectExtent l="19050" t="19050" r="23495" b="23495"/>
+                <wp:docPr id="37" name="Group 37"/>
+                <wp:cNvGraphicFramePr/>
+                <a:graphic xmlns:a="http://schemas.openxmlformats.org/drawingml/2006/main">
+                  <a:graphicData uri="http://schemas.microsoft.com/office/word/2010/wordprocessingGroup">
+                    <wpg:wgp>
+                      <wpg:cNvGrpSpPr/>
+                      <wpg:grpSpPr>
+                        <a:xfrm>
+                          <a:off x="0" y="0"/>
+                          <a:ext cx="5730063" cy="3386455"/>
+                          <a:chOff x="0" y="0"/>
+                          <a:chExt cx="7029450" cy="3386455"/>
+                        </a:xfrm>
+                      </wpg:grpSpPr>
+                      <pic:pic xmlns:pic="http://schemas.openxmlformats.org/drawingml/2006/picture">
+                        <pic:nvPicPr>
+                          <pic:cNvPr id="35" name="Picture 35"/>
+                          <pic:cNvPicPr>
+                            <a:picLocks noChangeAspect="1"/>
+                          </pic:cNvPicPr>
+                        </pic:nvPicPr>
+                        <pic:blipFill>
+                          <a:blip r:embed="rId36">
+                            <a:extLst>
+                              <a:ext uri="{28A0092B-C50C-407E-A947-70E740481C1C}">
+                                <a14:useLocalDpi xmlns:a14="http://schemas.microsoft.com/office/drawing/2010/main" val="0"/>
+                              </a:ext>
+                            </a:extLst>
+                          </a:blip>
+                          <a:stretch>
+                            <a:fillRect/>
+                          </a:stretch>
+                        </pic:blipFill>
+                        <pic:spPr>
+                          <a:xfrm>
+                            <a:off x="6350" y="0"/>
+                            <a:ext cx="7023100" cy="369570"/>
+                          </a:xfrm>
+                          <a:prstGeom prst="rect">
+                            <a:avLst/>
+                          </a:prstGeom>
+                          <a:ln>
+                            <a:solidFill>
+                              <a:schemeClr val="tx1"/>
+                            </a:solidFill>
+                          </a:ln>
+                        </pic:spPr>
+                      </pic:pic>
+                      <pic:pic xmlns:pic="http://schemas.openxmlformats.org/drawingml/2006/picture">
+                        <pic:nvPicPr>
+                          <pic:cNvPr id="36" name="Picture 36"/>
+                          <pic:cNvPicPr>
+                            <a:picLocks noChangeAspect="1"/>
+                          </pic:cNvPicPr>
+                        </pic:nvPicPr>
+                        <pic:blipFill>
+                          <a:blip r:embed="rId37">
+                            <a:extLst>
+                              <a:ext uri="{28A0092B-C50C-407E-A947-70E740481C1C}">
+                                <a14:useLocalDpi xmlns:a14="http://schemas.microsoft.com/office/drawing/2010/main" val="0"/>
+                              </a:ext>
+                            </a:extLst>
+                          </a:blip>
+                          <a:stretch>
+                            <a:fillRect/>
+                          </a:stretch>
+                        </pic:blipFill>
+                        <pic:spPr>
+                          <a:xfrm>
+                            <a:off x="0" y="330200"/>
+                            <a:ext cx="7029450" cy="3056255"/>
+                          </a:xfrm>
+                          <a:prstGeom prst="rect">
+                            <a:avLst/>
+                          </a:prstGeom>
+                          <a:ln>
+                            <a:solidFill>
+                              <a:schemeClr val="tx1"/>
+                            </a:solidFill>
+                          </a:ln>
+                        </pic:spPr>
+                      </pic:pic>
+                    </wpg:wgp>
+                  </a:graphicData>
+                </a:graphic>
+              </wp:inline>
+            </w:drawing>
+          </mc:Choice>
+          <mc:Fallback>
+            <w:pict>
+              <v:group w14:anchorId="5C344EF9" id="Group 37" o:spid="_x0000_s1026" style="width:451.2pt;height:266.65pt;mso-position-horizontal-relative:char;mso-position-vertical-relative:line" coordsize="70294,33864" o:gfxdata="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">
+                <v:shapetype id="_x0000_t75" coordsize="21600,21600" o:spt="75" o:preferrelative="t" path="m@4@5l@4@11@9@11@9@5xe" filled="f" stroked="f">
+                  <v:stroke joinstyle="miter"/>
+                  <v:formulas>
+                    <v:f eqn="if lineDrawn pixelLineWidth 0"/>
+                    <v:f eqn="sum @0 1 0"/>
+                    <v:f eqn="sum 0 0 @1"/>
+                    <v:f eqn="prod @2 1 2"/>
+                    <v:f eqn="prod @3 21600 pixelWidth"/>
+                    <v:f eqn="prod @3 21600 pixelHeight"/>
+                    <v:f eqn="sum @0 0 1"/>
+                    <v:f eqn="prod @6 1 2"/>
+                    <v:f eqn="prod @7 21600 pixelWidth"/>
+                    <v:f eqn="sum @8 21600 0"/>
+                    <v:f eqn="prod @7 21600 pixelHeight"/>
+                    <v:f eqn="sum @10 21600 0"/>
+                  </v:formulas>
+                  <v:path o:extrusionok="f" gradientshapeok="t" o:connecttype="rect"/>
+                  <o:lock v:ext="edit" aspectratio="t"/>
+                </v:shapetype>
+                <v:shape id="Picture 35" o:spid="_x0000_s1027" type="#_x0000_t75" style="position:absolute;left:63;width:70231;height:3695;visibility:visible;mso-wrap-style:square" o:gfxdata="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" stroked="t" strokecolor="black [3213]">
+                  <v:imagedata r:id="rId38" o:title=""/>
+                  <v:path arrowok="t"/>
+                </v:shape>
+                <v:shape id="Picture 36" o:spid="_x0000_s1028" type="#_x0000_t75" style="position:absolute;top:3302;width:70294;height:30562;visibility:visible;mso-wrap-style:square" o:gfxdata="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" stroked="t" strokecolor="black [3213]">
+                  <v:imagedata r:id="rId39" o:title=""/>
+                  <v:path arrowok="t"/>
+                </v:shape>
+                <w10:anchorlock/>
+              </v:group>
+            </w:pict>
+          </mc:Fallback>
+        </mc:AlternateContent>
+      </w:r>
+    </w:p>
+    <w:p>
+      <w:pPr>
+        <w:rPr>
+          <w:rFonts w:ascii="Times New Roman" w:hAnsi="Times New Roman"/>
+          <w:b/>
+          <w:bCs/>
+          <w:sz w:val="32"/>
+          <w:szCs w:val="32"/>
+        </w:rPr>
+      </w:pPr>
+      <w:r>
+        <w:rPr>
+          <w:rFonts w:ascii="Times New Roman" w:hAnsi="Times New Roman"/>
+          <w:b/>
+          <w:bCs/>
+          <w:noProof/>
+          <w:sz w:val="32"/>
+          <w:szCs w:val="32"/>
+        </w:rPr>
+        <w:lastRenderedPageBreak/>
+        <w:drawing>
+          <wp:anchor distT="0" distB="0" distL="114300" distR="114300" simplePos="0" relativeHeight="251673600" behindDoc="0" locked="0" layoutInCell="1" allowOverlap="1" wp14:anchorId="1D81E09A" wp14:editId="3FB5051D">
+            <wp:simplePos x="0" y="0"/>
+            <wp:positionH relativeFrom="column">
+              <wp:posOffset>-492450</wp:posOffset>
+            </wp:positionH>
+            <wp:positionV relativeFrom="paragraph">
+              <wp:posOffset>588498</wp:posOffset>
+            </wp:positionV>
+            <wp:extent cx="6954520" cy="2559685"/>
+            <wp:effectExtent l="19050" t="19050" r="17780" b="12065"/>
+            <wp:wrapSquare wrapText="bothSides"/>
+            <wp:docPr id="38" name="Picture 38"/>
+            <wp:cNvGraphicFramePr>
+              <a:graphicFrameLocks xmlns:a="http://schemas.openxmlformats.org/drawingml/2006/main" noChangeAspect="1"/>
+            </wp:cNvGraphicFramePr>
+            <a:graphic xmlns:a="http://schemas.openxmlformats.org/drawingml/2006/main">
+              <a:graphicData uri="http://schemas.openxmlformats.org/drawingml/2006/picture">
+                <pic:pic xmlns:pic="http://schemas.openxmlformats.org/drawingml/2006/picture">
+                  <pic:nvPicPr>
+                    <pic:cNvPr id="1" name=""/>
+                    <pic:cNvPicPr/>
+                  </pic:nvPicPr>
+                  <pic:blipFill>
+                    <a:blip r:embed="rId40">
+                      <a:extLst>
+                        <a:ext uri="{28A0092B-C50C-407E-A947-70E740481C1C}">
+                          <a14:useLocalDpi xmlns:a14="http://schemas.microsoft.com/office/drawing/2010/main" val="0"/>
+                        </a:ext>
+                      </a:extLst>
+                    </a:blip>
+                    <a:stretch>
+                      <a:fillRect/>
+                    </a:stretch>
+                  </pic:blipFill>
+                  <pic:spPr>
+                    <a:xfrm>
+                      <a:off x="0" y="0"/>
+                      <a:ext cx="6954520" cy="2559685"/>
+                    </a:xfrm>
+                    <a:prstGeom prst="rect">
+                      <a:avLst/>
+                    </a:prstGeom>
+                    <a:ln>
+                      <a:solidFill>
+                        <a:schemeClr val="tx1"/>
+                      </a:solidFill>
+                    </a:ln>
+                  </pic:spPr>
+                </pic:pic>
+              </a:graphicData>
+            </a:graphic>
+            <wp14:sizeRelH relativeFrom="page">
+              <wp14:pctWidth>0</wp14:pctWidth>
+            </wp14:sizeRelH>
+            <wp14:sizeRelV relativeFrom="page">
+              <wp14:pctHeight>0</wp14:pctHeight>
+            </wp14:sizeRelV>
+          </wp:anchor>
+        </w:drawing>
+      </w:r>
+      <w:r>
+        <w:rPr>
+          <w:rFonts w:ascii="Times New Roman" w:hAnsi="Times New Roman"/>
+          <w:b/>
+          <w:bCs/>
+          <w:sz w:val="32"/>
+          <w:szCs w:val="32"/>
+        </w:rPr>
+        <w:br/>
+        <w:t>8.4.1</w:t>
+      </w:r>
+    </w:p>
+    <w:p>
+      <w:pPr>
+        <w:rPr>
+          <w:rFonts w:ascii="Times New Roman" w:hAnsi="Times New Roman"/>
+          <w:b/>
+          <w:bCs/>
+          <w:sz w:val="32"/>
+          <w:szCs w:val="32"/>
+        </w:rPr>
+      </w:pPr>
+    </w:p>
+    <w:p>
+      <w:pPr>
+        <w:rPr>
+          <w:rFonts w:ascii="Times New Roman" w:hAnsi="Times New Roman"/>
+          <w:b/>
+          <w:bCs/>
+          <w:sz w:val="32"/>
+          <w:szCs w:val="32"/>
+        </w:rPr>
+      </w:pPr>
+      <w:r>
+        <w:rPr>
+          <w:rFonts w:ascii="Times New Roman" w:hAnsi="Times New Roman"/>
+          <w:b/>
+          <w:bCs/>
+          <w:noProof/>
+          <w:sz w:val="32"/>
+          <w:szCs w:val="32"/>
+        </w:rPr>
+        <w:drawing>
+          <wp:anchor distT="0" distB="0" distL="114300" distR="114300" simplePos="0" relativeHeight="251674624" behindDoc="0" locked="0" layoutInCell="1" allowOverlap="1" wp14:anchorId="0333980F" wp14:editId="2CEC6994">
+            <wp:simplePos x="0" y="0"/>
+            <wp:positionH relativeFrom="column">
+              <wp:posOffset>-438150</wp:posOffset>
+            </wp:positionH>
+            <wp:positionV relativeFrom="paragraph">
+              <wp:posOffset>375285</wp:posOffset>
+            </wp:positionV>
+            <wp:extent cx="6852920" cy="3329940"/>
+            <wp:effectExtent l="19050" t="19050" r="24130" b="22860"/>
+            <wp:wrapSquare wrapText="bothSides"/>
+            <wp:docPr id="39" name="Picture 39"/>
+            <wp:cNvGraphicFramePr>
+              <a:graphicFrameLocks xmlns:a="http://schemas.openxmlformats.org/drawingml/2006/main" noChangeAspect="1"/>
+            </wp:cNvGraphicFramePr>
+            <a:graphic xmlns:a="http://schemas.openxmlformats.org/drawingml/2006/main">
+              <a:graphicData uri="http://schemas.openxmlformats.org/drawingml/2006/picture">
+                <pic:pic xmlns:pic="http://schemas.openxmlformats.org/drawingml/2006/picture">
+                  <pic:nvPicPr>
+                    <pic:cNvPr id="1" name=""/>
+                    <pic:cNvPicPr/>
+                  </pic:nvPicPr>
+                  <pic:blipFill>
+                    <a:blip r:embed="rId41">
+                      <a:extLst>
+                        <a:ext uri="{28A0092B-C50C-407E-A947-70E740481C1C}">
+                          <a14:useLocalDpi xmlns:a14="http://schemas.microsoft.com/office/drawing/2010/main" val="0"/>
+                        </a:ext>
+                      </a:extLst>
+                    </a:blip>
+                    <a:stretch>
+                      <a:fillRect/>
+                    </a:stretch>
+                  </pic:blipFill>
+                  <pic:spPr>
+                    <a:xfrm>
+                      <a:off x="0" y="0"/>
+                      <a:ext cx="6852920" cy="3329940"/>
+                    </a:xfrm>
+                    <a:prstGeom prst="rect">
+                      <a:avLst/>
+                    </a:prstGeom>
+                    <a:ln>
+                      <a:solidFill>
+                        <a:schemeClr val="tx1"/>
+                      </a:solidFill>
+                    </a:ln>
+                  </pic:spPr>
+                </pic:pic>
+              </a:graphicData>
+            </a:graphic>
+            <wp14:sizeRelH relativeFrom="page">
+              <wp14:pctWidth>0</wp14:pctWidth>
+            </wp14:sizeRelH>
+            <wp14:sizeRelV relativeFrom="page">
+              <wp14:pctHeight>0</wp14:pctHeight>
+            </wp14:sizeRelV>
+          </wp:anchor>
+        </w:drawing>
+      </w:r>
+      <w:r>
+        <w:rPr>
+          <w:rFonts w:ascii="Times New Roman" w:hAnsi="Times New Roman"/>
+          <w:b/>
+          <w:bCs/>
+          <w:sz w:val="32"/>
+          <w:szCs w:val="32"/>
+        </w:rPr>
+        <w:t>8.4.2</w:t>
+      </w:r>
+    </w:p>
+    <w:p>
+      <w:pPr>
+        <w:jc w:val="center"/>
+        <w:rPr>
+          <w:rFonts w:ascii="Times New Roman" w:hAnsi="Times New Roman"/>
+          <w:b/>
+          <w:bCs/>
+          <w:sz w:val="32"/>
+          <w:szCs w:val="32"/>
+        </w:rPr>
+      </w:pPr>
+    </w:p>
+    <w:p>
+      <w:pPr>
+        <w:jc w:val="center"/>
+        <w:rPr>
+          <w:rFonts w:ascii="Times New Roman" w:hAnsi="Times New Roman"/>
+          <w:b/>
+          <w:bCs/>
+          <w:sz w:val="32"/>
+          <w:szCs w:val="32"/>
+        </w:rPr>
+      </w:pPr>
+    </w:p>
+    <w:p>
+      <w:pPr>
+        <w:rPr>
+          <w:rFonts w:ascii="Times New Roman" w:hAnsi="Times New Roman"/>
+          <w:b/>
+          <w:bCs/>
+          <w:sz w:val="32"/>
+          <w:szCs w:val="32"/>
+        </w:rPr>
+      </w:pPr>
+      <w:r>
+        <w:rPr>
+          <w:rFonts w:ascii="Times New Roman" w:hAnsi="Times New Roman"/>
+          <w:b/>
+          <w:bCs/>
+          <w:sz w:val="32"/>
+          <w:szCs w:val="32"/>
+        </w:rPr>
+        <w:br w:type="page"/>
+      </w:r>
+    </w:p>
+    <w:p>
+      <w:pPr>
+        <w:jc w:val="center"/>
+        <w:rPr>
+          <w:rFonts w:ascii="Times New Roman" w:hAnsi="Times New Roman"/>
+          <w:b/>
+          <w:bCs/>
+          <w:sz w:val="32"/>
+          <w:szCs w:val="32"/>
+        </w:rPr>
+      </w:pPr>
+      <w:r>
+        <w:rPr>
+          <w:rFonts w:ascii="Times New Roman" w:hAnsi="Times New Roman"/>
+          <w:b/>
+          <w:bCs/>
+          <w:sz w:val="32"/>
+          <w:szCs w:val="32"/>
+        </w:rPr>
+        <w:lastRenderedPageBreak/>
+        <w:t>Practical : 9</w:t>
+      </w:r>
+    </w:p>
+    <w:p>
+      <w:pPr>
+        <w:rPr>
+          <w:rFonts w:ascii="Times New Roman" w:hAnsi="Times New Roman"/>
+          <w:b/>
+          <w:bCs/>
+          <w:sz w:val="32"/>
+          <w:szCs w:val="32"/>
+        </w:rPr>
+      </w:pPr>
+    </w:p>
+    <w:p>
+      <w:pPr>
+        <w:rPr>
+          <w:rFonts w:ascii="Times New Roman" w:hAnsi="Times New Roman"/>
+          <w:b/>
+          <w:bCs/>
+          <w:sz w:val="32"/>
+          <w:szCs w:val="32"/>
+        </w:rPr>
+      </w:pPr>
+      <w:r>
+        <w:rPr>
+          <w:rFonts w:ascii="Times New Roman" w:hAnsi="Times New Roman"/>
+          <w:b/>
+          <w:bCs/>
+          <w:sz w:val="32"/>
+          <w:szCs w:val="32"/>
+        </w:rPr>
+        <w:t>9.1.1</w:t>
+      </w:r>
+    </w:p>
+    <w:p>
+      <w:pPr>
+        <w:rPr>
+          <w:rFonts w:ascii="Times New Roman" w:hAnsi="Times New Roman"/>
+          <w:b/>
+          <w:bCs/>
+          <w:sz w:val="32"/>
+          <w:szCs w:val="32"/>
+        </w:rPr>
+      </w:pPr>
+      <w:r>
+        <w:rPr>
+          <w:rFonts w:ascii="Times New Roman" w:hAnsi="Times New Roman"/>
+          <w:b/>
+          <w:bCs/>
+          <w:noProof/>
+          <w:sz w:val="32"/>
+          <w:szCs w:val="32"/>
+        </w:rPr>
+        <w:drawing>
+          <wp:inline distT="0" distB="0" distL="0" distR="0" wp14:anchorId="26AEB345" wp14:editId="0D842F0C">
+            <wp:extent cx="5731510" cy="3299460"/>
+            <wp:effectExtent l="19050" t="19050" r="21590" b="15240"/>
+            <wp:docPr id="45" name="Picture 45"/>
+            <wp:cNvGraphicFramePr>
+              <a:graphicFrameLocks xmlns:a="http://schemas.openxmlformats.org/drawingml/2006/main" noChangeAspect="1"/>
+            </wp:cNvGraphicFramePr>
+            <a:graphic xmlns:a="http://schemas.openxmlformats.org/drawingml/2006/main">
+              <a:graphicData uri="http://schemas.openxmlformats.org/drawingml/2006/picture">
+                <pic:pic xmlns:pic="http://schemas.openxmlformats.org/drawingml/2006/picture">
+                  <pic:nvPicPr>
+                    <pic:cNvPr id="1" name=""/>
+                    <pic:cNvPicPr/>
+                  </pic:nvPicPr>
+                  <pic:blipFill>
+                    <a:blip r:embed="rId42"/>
+                    <a:stretch>
+                      <a:fillRect/>
+                    </a:stretch>
+                  </pic:blipFill>
+                  <pic:spPr>
+                    <a:xfrm>
+                      <a:off x="0" y="0"/>
+                      <a:ext cx="5731510" cy="3299460"/>
+                    </a:xfrm>
+                    <a:prstGeom prst="rect">
+                      <a:avLst/>
+                    </a:prstGeom>
+                    <a:ln>
+                      <a:solidFill>
+                        <a:schemeClr val="tx1"/>
+                      </a:solidFill>
+                    </a:ln>
+                  </pic:spPr>
+                </pic:pic>
+              </a:graphicData>
+            </a:graphic>
+          </wp:inline>
+        </w:drawing>
+      </w:r>
+    </w:p>
+    <w:p>
+      <w:pPr>
+        <w:rPr>
+          <w:rFonts w:ascii="Times New Roman" w:hAnsi="Times New Roman"/>
+          <w:b/>
+          <w:bCs/>
+          <w:sz w:val="32"/>
+          <w:szCs w:val="32"/>
+        </w:rPr>
+      </w:pPr>
+      <w:r>
+        <w:rPr>
+          <w:rFonts w:ascii="Times New Roman" w:hAnsi="Times New Roman"/>
+          <w:b/>
+          <w:bCs/>
+          <w:sz w:val="32"/>
+          <w:szCs w:val="32"/>
+        </w:rPr>
+        <w:t>9.1.2</w:t>
+      </w:r>
+    </w:p>
+    <w:p>
+      <w:pPr>
+        <w:rPr>
+          <w:rFonts w:ascii="Times New Roman" w:hAnsi="Times New Roman"/>
+          <w:b/>
+          <w:bCs/>
+          <w:sz w:val="32"/>
+          <w:szCs w:val="32"/>
+        </w:rPr>
+      </w:pPr>
+      <w:r>
+        <w:rPr>
+          <w:rFonts w:ascii="Times New Roman" w:hAnsi="Times New Roman"/>
+          <w:b/>
+          <w:bCs/>
+          <w:noProof/>
+          <w:sz w:val="32"/>
+          <w:szCs w:val="32"/>
+        </w:rPr>
+        <w:drawing>
+          <wp:inline distT="0" distB="0" distL="0" distR="0" wp14:anchorId="1C2B2D87" wp14:editId="6428648E">
+            <wp:extent cx="5731510" cy="3641725"/>
+            <wp:effectExtent l="19050" t="19050" r="21590" b="15875"/>
+            <wp:docPr id="46" name="Picture 46"/>
+            <wp:cNvGraphicFramePr>
+              <a:graphicFrameLocks xmlns:a="http://schemas.openxmlformats.org/drawingml/2006/main" noChangeAspect="1"/>
+            </wp:cNvGraphicFramePr>
+            <a:graphic xmlns:a="http://schemas.openxmlformats.org/drawingml/2006/main">
+              <a:graphicData uri="http://schemas.openxmlformats.org/drawingml/2006/picture">
+                <pic:pic xmlns:pic="http://schemas.openxmlformats.org/drawingml/2006/picture">
+                  <pic:nvPicPr>
+                    <pic:cNvPr id="1" name=""/>
+                    <pic:cNvPicPr/>
+                  </pic:nvPicPr>
+                  <pic:blipFill>
+                    <a:blip r:embed="rId43"/>
+                    <a:stretch>
+                      <a:fillRect/>
+                    </a:stretch>
+                  </pic:blipFill>
+                  <pic:spPr>
+                    <a:xfrm>
+                      <a:off x="0" y="0"/>
+                      <a:ext cx="5731510" cy="3641725"/>
+                    </a:xfrm>
+                    <a:prstGeom prst="rect">
+                      <a:avLst/>
+                    </a:prstGeom>
+                    <a:ln>
+                      <a:solidFill>
+                        <a:schemeClr val="tx1"/>
+                      </a:solidFill>
+                    </a:ln>
+                  </pic:spPr>
+                </pic:pic>
+              </a:graphicData>
+            </a:graphic>
+          </wp:inline>
+        </w:drawing>
+      </w:r>
+    </w:p>
+    <w:p>
+      <w:pPr>
+        <w:jc w:val="center"/>
+        <w:rPr>
+          <w:rFonts w:ascii="Times New Roman" w:hAnsi="Times New Roman"/>
+          <w:b/>
+          <w:bCs/>
+          <w:sz w:val="32"/>
+          <w:szCs w:val="32"/>
+        </w:rPr>
+      </w:pPr>
+    </w:p>
+    <w:p>
+      <w:pPr>
+        <w:rPr>
+          <w:rFonts w:ascii="Times New Roman" w:hAnsi="Times New Roman"/>
+          <w:b/>
+          <w:bCs/>
+          <w:sz w:val="32"/>
+          <w:szCs w:val="32"/>
+        </w:rPr>
+      </w:pPr>
+      <w:r>
+        <w:rPr>
+          <w:rFonts w:ascii="Times New Roman" w:hAnsi="Times New Roman"/>
+          <w:b/>
+          <w:bCs/>
+          <w:sz w:val="32"/>
+          <w:szCs w:val="32"/>
+        </w:rPr>
+        <w:t>9.2.1</w:t>
+      </w:r>
+    </w:p>
+    <w:p>
+      <w:pPr>
+        <w:rPr>
+          <w:rFonts w:ascii="Times New Roman" w:hAnsi="Times New Roman"/>
+          <w:b/>
+          <w:bCs/>
+          <w:sz w:val="32"/>
+          <w:szCs w:val="32"/>
+        </w:rPr>
+      </w:pPr>
+      <w:r>
+        <w:rPr>
+          <w:rFonts w:ascii="Times New Roman" w:hAnsi="Times New Roman"/>
+          <w:b/>
+          <w:bCs/>
+          <w:noProof/>
+          <w:sz w:val="32"/>
+          <w:szCs w:val="32"/>
+        </w:rPr>
+        <w:drawing>
+          <wp:inline distT="0" distB="0" distL="0" distR="0" wp14:anchorId="6DB69222" wp14:editId="7EBB0952">
+            <wp:extent cx="5731510" cy="3966210"/>
+            <wp:effectExtent l="19050" t="19050" r="21590" b="15240"/>
+            <wp:docPr id="42" name="Picture 42"/>
+            <wp:cNvGraphicFramePr>
+              <a:graphicFrameLocks xmlns:a="http://schemas.openxmlformats.org/drawingml/2006/main" noChangeAspect="1"/>
+            </wp:cNvGraphicFramePr>
+            <a:graphic xmlns:a="http://schemas.openxmlformats.org/drawingml/2006/main">
+              <a:graphicData uri="http://schemas.openxmlformats.org/drawingml/2006/picture">
+                <pic:pic xmlns:pic="http://schemas.openxmlformats.org/drawingml/2006/picture">
+                  <pic:nvPicPr>
+                    <pic:cNvPr id="1" name=""/>
+                    <pic:cNvPicPr/>
+                  </pic:nvPicPr>
+                  <pic:blipFill>
+                    <a:blip r:embed="rId44"/>
+                    <a:stretch>
+                      <a:fillRect/>
+                    </a:stretch>
+                  </pic:blipFill>
+                  <pic:spPr>
+                    <a:xfrm>
+                      <a:off x="0" y="0"/>
+                      <a:ext cx="5731510" cy="3966210"/>
+                    </a:xfrm>
+                    <a:prstGeom prst="rect">
+                      <a:avLst/>
+                    </a:prstGeom>
+                    <a:ln>
+                      <a:solidFill>
+                        <a:schemeClr val="tx1"/>
+                      </a:solidFill>
+                    </a:ln>
+                  </pic:spPr>
+                </pic:pic>
+              </a:graphicData>
+            </a:graphic>
+          </wp:inline>
+        </w:drawing>
+      </w:r>
+    </w:p>
+    <w:p>
+      <w:pPr>
+        <w:rPr>
+          <w:rFonts w:ascii="Times New Roman" w:hAnsi="Times New Roman"/>
+          <w:b/>
+          <w:bCs/>
+          <w:sz w:val="32"/>
+          <w:szCs w:val="32"/>
+        </w:rPr>
+      </w:pPr>
+    </w:p>
+    <w:p>
+      <w:pPr>
+        <w:rPr>
+          <w:rFonts w:ascii="Times New Roman" w:hAnsi="Times New Roman"/>
+          <w:b/>
+          <w:bCs/>
+          <w:sz w:val="32"/>
+          <w:szCs w:val="32"/>
+        </w:rPr>
+      </w:pPr>
+      <w:r>
+        <w:rPr>
+          <w:rFonts w:ascii="Times New Roman" w:hAnsi="Times New Roman"/>
+          <w:b/>
+          <w:bCs/>
+          <w:sz w:val="32"/>
+          <w:szCs w:val="32"/>
+        </w:rPr>
+        <w:t>9.2.2</w:t>
+      </w:r>
+    </w:p>
+    <w:p>
+      <w:pPr>
+        <w:rPr>
+          <w:rFonts w:ascii="Times New Roman" w:hAnsi="Times New Roman"/>
+          <w:b/>
+          <w:bCs/>
+          <w:sz w:val="32"/>
+          <w:szCs w:val="32"/>
+        </w:rPr>
+      </w:pPr>
+      <w:r>
+        <w:rPr>
+          <w:rFonts w:ascii="Times New Roman" w:hAnsi="Times New Roman"/>
+          <w:b/>
+          <w:bCs/>
+          <w:noProof/>
+          <w:sz w:val="32"/>
+          <w:szCs w:val="32"/>
+        </w:rPr>
+        <w:drawing>
+          <wp:inline distT="0" distB="0" distL="0" distR="0" wp14:anchorId="0E9B6857" wp14:editId="1DC4D0CB">
+            <wp:extent cx="5731510" cy="2887579"/>
+            <wp:effectExtent l="19050" t="19050" r="21590" b="27305"/>
+            <wp:docPr id="44" name="Picture 44"/>
+            <wp:cNvGraphicFramePr>
+              <a:graphicFrameLocks xmlns:a="http://schemas.openxmlformats.org/drawingml/2006/main" noChangeAspect="1"/>
+            </wp:cNvGraphicFramePr>
+            <a:graphic xmlns:a="http://schemas.openxmlformats.org/drawingml/2006/main">
+              <a:graphicData uri="http://schemas.openxmlformats.org/drawingml/2006/picture">
+                <pic:pic xmlns:pic="http://schemas.openxmlformats.org/drawingml/2006/picture">
+                  <pic:nvPicPr>
+                    <pic:cNvPr id="1" name=""/>
+                    <pic:cNvPicPr/>
+                  </pic:nvPicPr>
+                  <pic:blipFill>
+                    <a:blip r:embed="rId45"/>
+                    <a:stretch>
+                      <a:fillRect/>
+                    </a:stretch>
+                  </pic:blipFill>
+                  <pic:spPr>
+                    <a:xfrm>
+                      <a:off x="0" y="0"/>
+                      <a:ext cx="5735776" cy="2889728"/>
+                    </a:xfrm>
+                    <a:prstGeom prst="rect">
+                      <a:avLst/>
+                    </a:prstGeom>
+                    <a:ln>
+                      <a:solidFill>
+                        <a:schemeClr val="tx1"/>
+                      </a:solidFill>
+                    </a:ln>
+                  </pic:spPr>
+                </pic:pic>
+              </a:graphicData>
+            </a:graphic>
+          </wp:inline>
+        </w:drawing>
+      </w:r>
+    </w:p>
+    <w:p>
+      <w:pPr>
+        <w:rPr>
+          <w:rFonts w:ascii="Times New Roman" w:hAnsi="Times New Roman"/>
+          <w:b/>
+          <w:bCs/>
+          <w:sz w:val="32"/>
+          <w:szCs w:val="32"/>
+        </w:rPr>
+      </w:pPr>
+      <w:r>
+        <w:rPr>
+          <w:rFonts w:ascii="Times New Roman" w:hAnsi="Times New Roman"/>
+          <w:b/>
+          <w:bCs/>
+          <w:sz w:val="32"/>
+          <w:szCs w:val="32"/>
+        </w:rPr>
+        <w:br w:type="page"/>
+      </w:r>
+    </w:p>
+    <w:p>
+      <w:pPr>
+        <w:jc w:val="center"/>
+        <w:rPr>
+          <w:rFonts w:ascii="Times New Roman" w:hAnsi="Times New Roman"/>
+          <w:b/>
+          <w:bCs/>
+          <w:sz w:val="32"/>
+          <w:szCs w:val="32"/>
+        </w:rPr>
+      </w:pPr>
+      <w:r>
+        <w:rPr>
+          <w:rFonts w:ascii="Times New Roman" w:hAnsi="Times New Roman"/>
+          <w:b/>
+          <w:bCs/>
+          <w:sz w:val="32"/>
+          <w:szCs w:val="32"/>
+        </w:rPr>
+        <w:lastRenderedPageBreak/>
+        <w:t>Practical : 10</w:t>
+      </w:r>
+    </w:p>
+    <w:p>
+      <w:pPr>
+        <w:rPr>
+          <w:rFonts w:ascii="Times New Roman" w:hAnsi="Times New Roman"/>
+          <w:b/>
+          <w:bCs/>
+          <w:sz w:val="32"/>
+          <w:szCs w:val="32"/>
+        </w:rPr>
+      </w:pPr>
+      <w:r>
+        <w:rPr>
+          <w:rFonts w:ascii="Times New Roman" w:hAnsi="Times New Roman"/>
+          <w:b/>
+          <w:bCs/>
+          <w:noProof/>
+          <w:sz w:val="32"/>
+          <w:szCs w:val="32"/>
+        </w:rPr>
+        <w:drawing>
+          <wp:inline distT="0" distB="0" distL="0" distR="0" wp14:anchorId="373DC46B" wp14:editId="739F76F3">
+            <wp:extent cx="5731510" cy="2379980"/>
+            <wp:effectExtent l="19050" t="19050" r="21590" b="20320"/>
+            <wp:docPr id="47" name="Picture 47"/>
+            <wp:cNvGraphicFramePr>
+              <a:graphicFrameLocks xmlns:a="http://schemas.openxmlformats.org/drawingml/2006/main" noChangeAspect="1"/>
+            </wp:cNvGraphicFramePr>
+            <a:graphic xmlns:a="http://schemas.openxmlformats.org/drawingml/2006/main">
+              <a:graphicData uri="http://schemas.openxmlformats.org/drawingml/2006/picture">
+                <pic:pic xmlns:pic="http://schemas.openxmlformats.org/drawingml/2006/picture">
+                  <pic:nvPicPr>
+                    <pic:cNvPr id="1" name=""/>
+                    <pic:cNvPicPr/>
+                  </pic:nvPicPr>
+                  <pic:blipFill>
+                    <a:blip r:embed="rId46"/>
+                    <a:stretch>
+                      <a:fillRect/>
+                    </a:stretch>
+                  </pic:blipFill>
+                  <pic:spPr>
+                    <a:xfrm>
+                      <a:off x="0" y="0"/>
+                      <a:ext cx="5731510" cy="2379980"/>
+                    </a:xfrm>
+                    <a:prstGeom prst="rect">
+                      <a:avLst/>
+                    </a:prstGeom>
+                    <a:ln>
+                      <a:solidFill>
+                        <a:schemeClr val="tx1"/>
+                      </a:solidFill>
+                    </a:ln>
+                  </pic:spPr>
+                </pic:pic>
+              </a:graphicData>
+            </a:graphic>
+          </wp:inline>
+        </w:drawing>
+      </w:r>
+    </w:p>
+    <w:p>
+      <w:pPr>
+        <w:rPr>
+          <w:rFonts w:ascii="Times New Roman" w:hAnsi="Times New Roman"/>
+          <w:b/>
+          <w:bCs/>
+          <w:sz w:val="32"/>
+          <w:szCs w:val="32"/>
+        </w:rPr>
+      </w:pPr>
+      <w:r>
+        <w:rPr>
+          <w:rFonts w:ascii="Times New Roman" w:hAnsi="Times New Roman"/>
+          <w:b/>
+          <w:bCs/>
+          <w:noProof/>
+          <w:sz w:val="32"/>
+          <w:szCs w:val="32"/>
+        </w:rPr>
+        <w:drawing>
+          <wp:inline distT="0" distB="0" distL="0" distR="0" wp14:anchorId="3D126E06" wp14:editId="67BEAB38">
+            <wp:extent cx="5762625" cy="5733612"/>
+            <wp:effectExtent l="19050" t="19050" r="9525" b="19685"/>
+            <wp:docPr id="48" name="Picture 48"/>
+            <wp:cNvGraphicFramePr>
+              <a:graphicFrameLocks xmlns:a="http://schemas.openxmlformats.org/drawingml/2006/main" noChangeAspect="1"/>
+            </wp:cNvGraphicFramePr>
+            <a:graphic xmlns:a="http://schemas.openxmlformats.org/drawingml/2006/main">
+              <a:graphicData uri="http://schemas.openxmlformats.org/drawingml/2006/picture">
+                <pic:pic xmlns:pic="http://schemas.openxmlformats.org/drawingml/2006/picture">
+                  <pic:nvPicPr>
+                    <pic:cNvPr id="1" name=""/>
+                    <pic:cNvPicPr/>
+                  </pic:nvPicPr>
+                  <pic:blipFill>
+                    <a:blip r:embed="rId47"/>
+                    <a:stretch>
+                      <a:fillRect/>
+                    </a:stretch>
+                  </pic:blipFill>
+                  <pic:spPr>
+                    <a:xfrm>
+                      <a:off x="0" y="0"/>
+                      <a:ext cx="5769530" cy="5740482"/>
+                    </a:xfrm>
+                    <a:prstGeom prst="rect">
+                      <a:avLst/>
+                    </a:prstGeom>
+                    <a:ln>
+                      <a:solidFill>
+                        <a:schemeClr val="tx1"/>
+                      </a:solidFill>
+                    </a:ln>
+                  </pic:spPr>
+                </pic:pic>
+              </a:graphicData>
+            </a:graphic>
+          </wp:inline>
+        </w:drawing>
+      </w:r>
+    </w:p>
+    <w:p>
+      <w:pPr>
+        <w:rPr>
+          <w:rFonts w:ascii="Times New Roman" w:hAnsi="Times New Roman"/>
+          <w:b/>
+          <w:bCs/>
+          <w:sz w:val="32"/>
+          <w:szCs w:val="32"/>
+        </w:rPr>
+      </w:pPr>
+      <w:r>
+        <w:rPr>
+          <w:rFonts w:ascii="Times New Roman" w:hAnsi="Times New Roman"/>
+          <w:b/>
+          <w:bCs/>
+          <w:noProof/>
+          <w:sz w:val="32"/>
+          <w:szCs w:val="32"/>
+        </w:rPr>
+        <w:lastRenderedPageBreak/>
+        <w:drawing>
+          <wp:inline distT="0" distB="0" distL="0" distR="0" wp14:anchorId="26E47F56" wp14:editId="51447C6F">
+            <wp:extent cx="5750560" cy="3024401"/>
+            <wp:effectExtent l="19050" t="19050" r="21590" b="24130"/>
+            <wp:docPr id="54" name="Picture 54"/>
+            <wp:cNvGraphicFramePr>
+              <a:graphicFrameLocks xmlns:a="http://schemas.openxmlformats.org/drawingml/2006/main" noChangeAspect="1"/>
+            </wp:cNvGraphicFramePr>
+            <a:graphic xmlns:a="http://schemas.openxmlformats.org/drawingml/2006/main">
+              <a:graphicData uri="http://schemas.openxmlformats.org/drawingml/2006/picture">
+                <pic:pic xmlns:pic="http://schemas.openxmlformats.org/drawingml/2006/picture">
+                  <pic:nvPicPr>
+                    <pic:cNvPr id="1" name=""/>
+                    <pic:cNvPicPr/>
+                  </pic:nvPicPr>
+                  <pic:blipFill>
+                    <a:blip r:embed="rId48"/>
+                    <a:stretch>
+                      <a:fillRect/>
+                    </a:stretch>
+                  </pic:blipFill>
+                  <pic:spPr>
+                    <a:xfrm>
+                      <a:off x="0" y="0"/>
+                      <a:ext cx="5764410" cy="3031685"/>
+                    </a:xfrm>
+                    <a:prstGeom prst="rect">
+                      <a:avLst/>
+                    </a:prstGeom>
+                    <a:ln>
+                      <a:solidFill>
+                        <a:schemeClr val="tx1"/>
+                      </a:solidFill>
+                    </a:ln>
+                  </pic:spPr>
+                </pic:pic>
+              </a:graphicData>
+            </a:graphic>
+          </wp:inline>
+        </w:drawing>
+      </w:r>
+    </w:p>
+    <w:p>
+      <w:pPr>
+        <w:rPr>
+          <w:rFonts w:ascii="Times New Roman" w:hAnsi="Times New Roman"/>
+          <w:b/>
+          <w:bCs/>
+          <w:sz w:val="32"/>
+          <w:szCs w:val="32"/>
+        </w:rPr>
+      </w:pPr>
+      <w:r>
+        <w:rPr>
+          <w:rFonts w:ascii="Times New Roman" w:hAnsi="Times New Roman"/>
+          <w:b/>
+          <w:bCs/>
+          <w:noProof/>
+          <w:sz w:val="32"/>
+          <w:szCs w:val="32"/>
+        </w:rPr>
+        <w:drawing>
+          <wp:inline distT="0" distB="0" distL="0" distR="0" wp14:anchorId="09B1CDE2" wp14:editId="50F7C4B7">
+            <wp:extent cx="5731510" cy="1994535"/>
+            <wp:effectExtent l="19050" t="19050" r="21590" b="24765"/>
+            <wp:docPr id="52" name="Picture 52"/>
+            <wp:cNvGraphicFramePr>
+              <a:graphicFrameLocks xmlns:a="http://schemas.openxmlformats.org/drawingml/2006/main" noChangeAspect="1"/>
+            </wp:cNvGraphicFramePr>
+            <a:graphic xmlns:a="http://schemas.openxmlformats.org/drawingml/2006/main">
+              <a:graphicData uri="http://schemas.openxmlformats.org/drawingml/2006/picture">
+                <pic:pic xmlns:pic="http://schemas.openxmlformats.org/drawingml/2006/picture">
+                  <pic:nvPicPr>
+                    <pic:cNvPr id="1" name=""/>
+                    <pic:cNvPicPr/>
+                  </pic:nvPicPr>
+                  <pic:blipFill>
+                    <a:blip r:embed="rId49"/>
+                    <a:stretch>
+                      <a:fillRect/>
+                    </a:stretch>
+                  </pic:blipFill>
+                  <pic:spPr>
+                    <a:xfrm>
+                      <a:off x="0" y="0"/>
+                      <a:ext cx="5731510" cy="1994535"/>
+                    </a:xfrm>
+                    <a:prstGeom prst="rect">
+                      <a:avLst/>
+                    </a:prstGeom>
+                    <a:ln>
+                      <a:solidFill>
+                        <a:schemeClr val="tx1"/>
+                      </a:solidFill>
+                    </a:ln>
+                  </pic:spPr>
+                </pic:pic>
+              </a:graphicData>
+            </a:graphic>
+          </wp:inline>
+        </w:drawing>
+      </w:r>
+    </w:p>
+    <w:p>
+      <w:pPr>
+        <w:rPr>
+          <w:rFonts w:ascii="Times New Roman" w:hAnsi="Times New Roman"/>
+          <w:b/>
+          <w:bCs/>
+          <w:sz w:val="32"/>
+          <w:szCs w:val="32"/>
+        </w:rPr>
+      </w:pPr>
+      <w:r>
+        <w:rPr>
+          <w:rFonts w:ascii="Times New Roman" w:hAnsi="Times New Roman"/>
+          <w:b/>
+          <w:bCs/>
+          <w:noProof/>
+          <w:sz w:val="32"/>
+          <w:szCs w:val="32"/>
+        </w:rPr>
+        <w:drawing>
+          <wp:inline distT="0" distB="0" distL="0" distR="0" wp14:anchorId="79A02EAC" wp14:editId="35653642">
+            <wp:extent cx="5731510" cy="748665"/>
+            <wp:effectExtent l="19050" t="19050" r="21590" b="13335"/>
+            <wp:docPr id="50" name="Picture 50"/>
+            <wp:cNvGraphicFramePr>
+              <a:graphicFrameLocks xmlns:a="http://schemas.openxmlformats.org/drawingml/2006/main" noChangeAspect="1"/>
+            </wp:cNvGraphicFramePr>
+            <a:graphic xmlns:a="http://schemas.openxmlformats.org/drawingml/2006/main">
+              <a:graphicData uri="http://schemas.openxmlformats.org/drawingml/2006/picture">
+                <pic:pic xmlns:pic="http://schemas.openxmlformats.org/drawingml/2006/picture">
+                  <pic:nvPicPr>
+                    <pic:cNvPr id="1" name=""/>
+                    <pic:cNvPicPr/>
+                  </pic:nvPicPr>
+                  <pic:blipFill>
+                    <a:blip r:embed="rId50"/>
+                    <a:stretch>
+                      <a:fillRect/>
+                    </a:stretch>
+                  </pic:blipFill>
+                  <pic:spPr>
+                    <a:xfrm>
+                      <a:off x="0" y="0"/>
+                      <a:ext cx="5731510" cy="748665"/>
+                    </a:xfrm>
+                    <a:prstGeom prst="rect">
+                      <a:avLst/>
+                    </a:prstGeom>
+                    <a:ln>
+                      <a:solidFill>
+                        <a:schemeClr val="tx1"/>
+                      </a:solidFill>
+                    </a:ln>
+                  </pic:spPr>
+                </pic:pic>
+              </a:graphicData>
+            </a:graphic>
+          </wp:inline>
+        </w:drawing>
+      </w:r>
+    </w:p>
+    <w:p>
+      <w:pPr>
+        <w:rPr>
+          <w:rFonts w:ascii="Times New Roman" w:hAnsi="Times New Roman"/>
+          <w:b/>
+          <w:bCs/>
+          <w:sz w:val="32"/>
+          <w:szCs w:val="32"/>
+        </w:rPr>
+      </w:pPr>
+      <w:r>
+        <w:rPr>
+          <w:rFonts w:ascii="Times New Roman" w:hAnsi="Times New Roman"/>
+          <w:b/>
+          <w:bCs/>
+          <w:noProof/>
+          <w:sz w:val="32"/>
+          <w:szCs w:val="32"/>
+        </w:rPr>
+        <w:drawing>
+          <wp:inline distT="0" distB="0" distL="0" distR="0" wp14:anchorId="524F011F" wp14:editId="2DD14829">
+            <wp:extent cx="5731510" cy="803910"/>
+            <wp:effectExtent l="19050" t="19050" r="21590" b="15240"/>
+            <wp:docPr id="51" name="Picture 51"/>
+            <wp:cNvGraphicFramePr>
+              <a:graphicFrameLocks xmlns:a="http://schemas.openxmlformats.org/drawingml/2006/main" noChangeAspect="1"/>
+            </wp:cNvGraphicFramePr>
+            <a:graphic xmlns:a="http://schemas.openxmlformats.org/drawingml/2006/main">
+              <a:graphicData uri="http://schemas.openxmlformats.org/drawingml/2006/picture">
+                <pic:pic xmlns:pic="http://schemas.openxmlformats.org/drawingml/2006/picture">
+                  <pic:nvPicPr>
+                    <pic:cNvPr id="1" name=""/>
+                    <pic:cNvPicPr/>
+                  </pic:nvPicPr>
+                  <pic:blipFill>
+                    <a:blip r:embed="rId51"/>
+                    <a:stretch>
+                      <a:fillRect/>
+                    </a:stretch>
+                  </pic:blipFill>
+                  <pic:spPr>
+                    <a:xfrm>
+                      <a:off x="0" y="0"/>
+                      <a:ext cx="5731510" cy="803910"/>
+                    </a:xfrm>
+                    <a:prstGeom prst="rect">
+                      <a:avLst/>
+                    </a:prstGeom>
+                    <a:ln>
+                      <a:solidFill>
+                        <a:schemeClr val="tx1"/>
+                      </a:solidFill>
+                    </a:ln>
+                  </pic:spPr>
+                </pic:pic>
+              </a:graphicData>
+            </a:graphic>
+          </wp:inline>
+        </w:drawing>
+      </w:r>
+    </w:p>
+    <w:p>
+      <w:pPr>
+        <w:rPr>
+          <w:rFonts w:ascii="Times New Roman" w:hAnsi="Times New Roman"/>
+          <w:b/>
+          <w:bCs/>
+          <w:sz w:val="32"/>
+          <w:szCs w:val="32"/>
+        </w:rPr>
+      </w:pPr>
+      <w:r>
+        <w:rPr>
+          <w:rFonts w:ascii="Times New Roman" w:hAnsi="Times New Roman"/>
+          <w:b/>
+          <w:bCs/>
+          <w:noProof/>
+          <w:sz w:val="32"/>
+          <w:szCs w:val="32"/>
+        </w:rPr>
+        <w:drawing>
+          <wp:inline distT="0" distB="0" distL="0" distR="0" wp14:anchorId="62A2ECA3" wp14:editId="7FAF1043">
+            <wp:extent cx="5731510" cy="1278890"/>
+            <wp:effectExtent l="19050" t="19050" r="21590" b="16510"/>
+            <wp:docPr id="53" name="Picture 53"/>
+            <wp:cNvGraphicFramePr>
+              <a:graphicFrameLocks xmlns:a="http://schemas.openxmlformats.org/drawingml/2006/main" noChangeAspect="1"/>
+            </wp:cNvGraphicFramePr>
+            <a:graphic xmlns:a="http://schemas.openxmlformats.org/drawingml/2006/main">
+              <a:graphicData uri="http://schemas.openxmlformats.org/drawingml/2006/picture">
+                <pic:pic xmlns:pic="http://schemas.openxmlformats.org/drawingml/2006/picture">
+                  <pic:nvPicPr>
+                    <pic:cNvPr id="1" name=""/>
+                    <pic:cNvPicPr/>
+                  </pic:nvPicPr>
+                  <pic:blipFill>
+                    <a:blip r:embed="rId52"/>
+                    <a:stretch>
+                      <a:fillRect/>
+                    </a:stretch>
+                  </pic:blipFill>
+                  <pic:spPr>
+                    <a:xfrm>
+                      <a:off x="0" y="0"/>
+                      <a:ext cx="5731510" cy="1278890"/>
+                    </a:xfrm>
+                    <a:prstGeom prst="rect">
+                      <a:avLst/>
+                    </a:prstGeom>
+                    <a:ln>
+                      <a:solidFill>
+                        <a:schemeClr val="tx1"/>
+                      </a:solidFill>
+                    </a:ln>
+                  </pic:spPr>
+                </pic:pic>
+              </a:graphicData>
+            </a:graphic>
+          </wp:inline>
+        </w:drawing>
+      </w:r>
+    </w:p>
+    <w:p>
+      <w:pPr>
+        <w:jc w:val="center"/>
+        <w:rPr>
+          <w:rFonts w:ascii="Times New Roman" w:hAnsi="Times New Roman"/>
+          <w:b/>
+          <w:bCs/>
+          <w:sz w:val="32"/>
+          <w:szCs w:val="32"/>
+        </w:rPr>
+      </w:pPr>
+      <w:r>
+        <w:rPr>
+          <w:rFonts w:ascii="Times New Roman" w:hAnsi="Times New Roman"/>
+          <w:b/>
+          <w:bCs/>
+          <w:sz w:val="32"/>
+          <w:szCs w:val="32"/>
+        </w:rPr>
+        <w:br w:type="page"/>
+      </w:r>
+      <w:r>
+        <w:rPr>
+          <w:rFonts w:ascii="Times New Roman" w:hAnsi="Times New Roman"/>
+          <w:b/>
+          <w:bCs/>
+          <w:sz w:val="32"/>
+          <w:szCs w:val="32"/>
+        </w:rPr>
+        <w:lastRenderedPageBreak/>
+        <w:t>Practical : 11</w:t>
+      </w:r>
+    </w:p>
+    <w:p>
+      <w:pPr>
+        <w:rPr>
+          <w:rFonts w:ascii="Times New Roman" w:hAnsi="Times New Roman"/>
+          <w:b/>
+          <w:bCs/>
+          <w:sz w:val="32"/>
+          <w:szCs w:val="32"/>
+        </w:rPr>
+      </w:pPr>
+      <w:r>
+        <w:rPr>
+          <w:rFonts w:ascii="Times New Roman" w:hAnsi="Times New Roman"/>
+          <w:b/>
+          <w:bCs/>
+          <w:sz w:val="32"/>
+          <w:szCs w:val="32"/>
+        </w:rPr>
+        <w:t>11.1</w:t>
+      </w:r>
+    </w:p>
+    <w:p>
+      <w:pPr>
+        <w:rPr>
+          <w:rFonts w:ascii="Times New Roman" w:hAnsi="Times New Roman"/>
+          <w:b/>
+          <w:bCs/>
+          <w:sz w:val="32"/>
+          <w:szCs w:val="32"/>
+        </w:rPr>
+      </w:pPr>
+      <w:r>
+        <w:rPr>
+          <w:rFonts w:ascii="Times New Roman" w:hAnsi="Times New Roman"/>
+          <w:b/>
+          <w:bCs/>
+          <w:noProof/>
+          <w:sz w:val="32"/>
+          <w:szCs w:val="32"/>
+        </w:rPr>
+        <w:drawing>
+          <wp:inline distT="0" distB="0" distL="0" distR="0" wp14:anchorId="3DACFD36" wp14:editId="44A349AF">
+            <wp:extent cx="5622290" cy="3351947"/>
+            <wp:effectExtent l="19050" t="19050" r="16510" b="20320"/>
+            <wp:docPr id="55" name="Picture 55"/>
+            <wp:cNvGraphicFramePr>
+              <a:graphicFrameLocks xmlns:a="http://schemas.openxmlformats.org/drawingml/2006/main" noChangeAspect="1"/>
+            </wp:cNvGraphicFramePr>
+            <a:graphic xmlns:a="http://schemas.openxmlformats.org/drawingml/2006/main">
+              <a:graphicData uri="http://schemas.openxmlformats.org/drawingml/2006/picture">
+                <pic:pic xmlns:pic="http://schemas.openxmlformats.org/drawingml/2006/picture">
+                  <pic:nvPicPr>
+                    <pic:cNvPr id="1" name=""/>
+                    <pic:cNvPicPr/>
+                  </pic:nvPicPr>
+                  <pic:blipFill>
+                    <a:blip r:embed="rId53"/>
+                    <a:stretch>
+                      <a:fillRect/>
+                    </a:stretch>
+                  </pic:blipFill>
+                  <pic:spPr>
+                    <a:xfrm>
+                      <a:off x="0" y="0"/>
+                      <a:ext cx="5630305" cy="3356726"/>
+                    </a:xfrm>
+                    <a:prstGeom prst="rect">
+                      <a:avLst/>
+                    </a:prstGeom>
+                    <a:ln>
+                      <a:solidFill>
+                        <a:schemeClr val="tx1"/>
+                      </a:solidFill>
+                    </a:ln>
+                  </pic:spPr>
+                </pic:pic>
+              </a:graphicData>
+            </a:graphic>
+          </wp:inline>
+        </w:drawing>
+      </w:r>
+    </w:p>
+    <w:p>
+      <w:pPr>
+        <w:rPr>
+          <w:rFonts w:ascii="Times New Roman" w:hAnsi="Times New Roman"/>
+          <w:b/>
+          <w:bCs/>
+          <w:sz w:val="32"/>
+          <w:szCs w:val="32"/>
+        </w:rPr>
+      </w:pPr>
+      <w:r>
+        <w:rPr>
+          <w:rFonts w:ascii="Times New Roman" w:hAnsi="Times New Roman"/>
+          <w:b/>
+          <w:bCs/>
+          <w:noProof/>
+          <w:sz w:val="32"/>
+          <w:szCs w:val="32"/>
+        </w:rPr>
+        <w:drawing>
+          <wp:inline distT="0" distB="0" distL="0" distR="0" wp14:anchorId="159C2AD7" wp14:editId="5724692F">
+            <wp:extent cx="5730537" cy="4285397"/>
+            <wp:effectExtent l="19050" t="19050" r="22860" b="20320"/>
+            <wp:docPr id="56" name="Picture 56"/>
+            <wp:cNvGraphicFramePr>
+              <a:graphicFrameLocks xmlns:a="http://schemas.openxmlformats.org/drawingml/2006/main" noChangeAspect="1"/>
+            </wp:cNvGraphicFramePr>
+            <a:graphic xmlns:a="http://schemas.openxmlformats.org/drawingml/2006/main">
+              <a:graphicData uri="http://schemas.openxmlformats.org/drawingml/2006/picture">
+                <pic:pic xmlns:pic="http://schemas.openxmlformats.org/drawingml/2006/picture">
+                  <pic:nvPicPr>
+                    <pic:cNvPr id="1" name=""/>
+                    <pic:cNvPicPr/>
+                  </pic:nvPicPr>
+                  <pic:blipFill>
+                    <a:blip r:embed="rId54"/>
+                    <a:stretch>
+                      <a:fillRect/>
+                    </a:stretch>
+                  </pic:blipFill>
+                  <pic:spPr>
+                    <a:xfrm>
+                      <a:off x="0" y="0"/>
+                      <a:ext cx="5739369" cy="4292002"/>
+                    </a:xfrm>
+                    <a:prstGeom prst="rect">
+                      <a:avLst/>
+                    </a:prstGeom>
+                    <a:ln>
+                      <a:solidFill>
+                        <a:schemeClr val="tx1"/>
+                      </a:solidFill>
+                    </a:ln>
+                  </pic:spPr>
+                </pic:pic>
+              </a:graphicData>
+            </a:graphic>
+          </wp:inline>
+        </w:drawing>
+      </w:r>
+    </w:p>
+    <w:p>
+      <w:pPr>
+        <w:rPr>
+          <w:rFonts w:ascii="Times New Roman" w:hAnsi="Times New Roman"/>
+          <w:b/>
+          <w:bCs/>
+          <w:sz w:val="32"/>
+          <w:szCs w:val="32"/>
+        </w:rPr>
+      </w:pPr>
+      <w:r>
+        <w:rPr>
+          <w:rFonts w:ascii="Times New Roman" w:hAnsi="Times New Roman"/>
+          <w:b/>
+          <w:bCs/>
+          <w:sz w:val="32"/>
+          <w:szCs w:val="32"/>
+        </w:rPr>
+        <w:lastRenderedPageBreak/>
+        <w:t>11.2</w:t>
+      </w:r>
+    </w:p>
+    <w:p>
+      <w:pPr>
+        <w:jc w:val="center"/>
+        <w:rPr>
+          <w:rFonts w:ascii="Times New Roman" w:hAnsi="Times New Roman"/>
+          <w:b/>
+          <w:bCs/>
+          <w:sz w:val="32"/>
+          <w:szCs w:val="32"/>
+        </w:rPr>
+      </w:pPr>
+      <w:r>
+        <w:rPr>
+          <w:rFonts w:ascii="Times New Roman" w:hAnsi="Times New Roman"/>
+          <w:b/>
+          <w:bCs/>
+          <w:sz w:val="32"/>
+          <w:szCs w:val="32"/>
+        </w:rPr>
+        <w:drawing>
+          <wp:inline distT="0" distB="0" distL="0" distR="0" wp14:anchorId="7B39370D" wp14:editId="53E1D22D">
+            <wp:extent cx="4718491" cy="2628615"/>
+            <wp:effectExtent l="19050" t="19050" r="25400" b="19685"/>
+            <wp:docPr id="30" name="Picture 30"/>
+            <wp:cNvGraphicFramePr>
+              <a:graphicFrameLocks xmlns:a="http://schemas.openxmlformats.org/drawingml/2006/main" noChangeAspect="1"/>
+            </wp:cNvGraphicFramePr>
+            <a:graphic xmlns:a="http://schemas.openxmlformats.org/drawingml/2006/main">
+              <a:graphicData uri="http://schemas.openxmlformats.org/drawingml/2006/picture">
+                <pic:pic xmlns:pic="http://schemas.openxmlformats.org/drawingml/2006/picture">
+                  <pic:nvPicPr>
+                    <pic:cNvPr id="1" name=""/>
+                    <pic:cNvPicPr/>
+                  </pic:nvPicPr>
+                  <pic:blipFill>
+                    <a:blip r:embed="rId55"/>
+                    <a:stretch>
+                      <a:fillRect/>
+                    </a:stretch>
+                  </pic:blipFill>
+                  <pic:spPr>
+                    <a:xfrm>
+                      <a:off x="0" y="0"/>
+                      <a:ext cx="4831346" cy="2691485"/>
+                    </a:xfrm>
+                    <a:prstGeom prst="rect">
+                      <a:avLst/>
+                    </a:prstGeom>
+                    <a:ln>
+                      <a:solidFill>
+                        <a:schemeClr val="tx1"/>
+                      </a:solidFill>
+                    </a:ln>
+                  </pic:spPr>
+                </pic:pic>
+              </a:graphicData>
+            </a:graphic>
+          </wp:inline>
+        </w:drawing>
+      </w:r>
+    </w:p>
+    <w:p>
+      <w:pPr>
+        <w:rPr>
+          <w:rFonts w:ascii="Times New Roman" w:hAnsi="Times New Roman"/>
+          <w:b/>
+          <w:bCs/>
+          <w:sz w:val="32"/>
+          <w:szCs w:val="32"/>
+        </w:rPr>
+      </w:pPr>
+      <w:r>
+        <w:rPr>
+          <w:rFonts w:ascii="Times New Roman" w:hAnsi="Times New Roman"/>
+          <w:b/>
+          <w:bCs/>
+          <w:sz w:val="32"/>
+          <w:szCs w:val="32"/>
+        </w:rPr>
+        <w:t>11.3</w:t>
+      </w:r>
+    </w:p>
+    <w:p>
+      <w:pPr>
+        <w:jc w:val="center"/>
+        <w:rPr>
+          <w:rFonts w:ascii="Times New Roman" w:hAnsi="Times New Roman"/>
+          <w:b/>
+          <w:bCs/>
+          <w:sz w:val="32"/>
+          <w:szCs w:val="32"/>
+        </w:rPr>
+      </w:pPr>
+      <w:r>
+        <w:rPr>
+          <w:rFonts w:ascii="Times New Roman" w:hAnsi="Times New Roman"/>
+          <w:b/>
+          <w:bCs/>
+          <w:noProof/>
+          <w:sz w:val="32"/>
+          <w:szCs w:val="32"/>
+        </w:rPr>
+        <w:drawing>
+          <wp:inline distT="0" distB="0" distL="0" distR="0" wp14:anchorId="2CD8229F" wp14:editId="051A4D71">
+            <wp:extent cx="4728515" cy="5056962"/>
+            <wp:effectExtent l="19050" t="19050" r="15240" b="10795"/>
+            <wp:docPr id="59" name="Picture 59"/>
+            <wp:cNvGraphicFramePr>
+              <a:graphicFrameLocks xmlns:a="http://schemas.openxmlformats.org/drawingml/2006/main" noChangeAspect="1"/>
+            </wp:cNvGraphicFramePr>
+            <a:graphic xmlns:a="http://schemas.openxmlformats.org/drawingml/2006/main">
+              <a:graphicData uri="http://schemas.openxmlformats.org/drawingml/2006/picture">
+                <pic:pic xmlns:pic="http://schemas.openxmlformats.org/drawingml/2006/picture">
+                  <pic:nvPicPr>
+                    <pic:cNvPr id="1" name=""/>
+                    <pic:cNvPicPr/>
+                  </pic:nvPicPr>
+                  <pic:blipFill>
+                    <a:blip r:embed="rId56"/>
+                    <a:stretch>
+                      <a:fillRect/>
+                    </a:stretch>
+                  </pic:blipFill>
+                  <pic:spPr>
+                    <a:xfrm>
+                      <a:off x="0" y="0"/>
+                      <a:ext cx="4737858" cy="5066954"/>
+                    </a:xfrm>
+                    <a:prstGeom prst="rect">
+                      <a:avLst/>
+                    </a:prstGeom>
+                    <a:ln>
+                      <a:solidFill>
+                        <a:schemeClr val="tx1"/>
+                      </a:solidFill>
+                    </a:ln>
+                  </pic:spPr>
+                </pic:pic>
+              </a:graphicData>
+            </a:graphic>
+          </wp:inline>
+        </w:drawing>
+      </w:r>
+    </w:p>
+    <w:p>
+      <w:pPr>
         <w:rPr>
           <w:rFonts w:ascii="Times New Roman" w:hAnsi="Times New Roman"/>
           <w:b/>
@@ -3357,6 +5593,7 @@
   <w:style w:type="paragraph" w:default="1" w:styleId="Normal">
     <w:name w:val="Normal"/>
     <w:qFormat/>
+    <w:rsid w:val="00493ECB"/>
   </w:style>
   <w:style w:type="character" w:default="1" w:styleId="DefaultParagraphFont">
     <w:name w:val="Default Paragraph Font"/>

</xml_diff>